<commit_message>
upload index of thesis
</commit_message>
<xml_diff>
--- a/Memoria.docx
+++ b/Memoria.docx
@@ -306,7 +306,7 @@
           </mc:Choice>
           <mc:Fallback>
             <w:pict>
-              <v:shapetype w14:anchorId="4112C856" id="_x0000_t32" coordsize="21600,21600" o:spt="32" o:oned="t" path="m,l21600,21600e" filled="f">
+              <v:shapetype w14:anchorId="3D4F3677" id="_x0000_t32" coordsize="21600,21600" o:spt="32" o:oned="t" path="m,l21600,21600e" filled="f">
                 <v:path arrowok="t" fillok="f" o:connecttype="none"/>
                 <o:lock v:ext="edit" shapetype="t"/>
               </v:shapetype>
@@ -549,8 +549,6 @@
         </w:rPr>
         <w:t xml:space="preserve"> </w:t>
       </w:r>
-      <w:bookmarkStart w:id="0" w:name="_GoBack"/>
-      <w:bookmarkEnd w:id="0"/>
     </w:p>
     <w:p>
       <w:pPr>
@@ -640,7 +638,6 @@
           <w:sz w:val="28"/>
         </w:rPr>
       </w:pPr>
-      <w:bookmarkStart w:id="1" w:name="_Toc515917068"/>
       <w:r>
         <w:rPr>
           <w:b/>
@@ -648,7 +645,6 @@
         </w:rPr>
         <w:t>RESUMEN</w:t>
       </w:r>
-      <w:bookmarkEnd w:id="1"/>
     </w:p>
     <w:p>
       <w:pPr>
@@ -681,19 +677,11 @@
           <w:b/>
         </w:rPr>
       </w:pPr>
-      <w:bookmarkStart w:id="2" w:name="_Toc515917069"/>
       <w:r>
         <w:rPr>
           <w:b/>
         </w:rPr>
-        <w:t>Palabras clave</w:t>
-      </w:r>
-      <w:bookmarkEnd w:id="2"/>
-      <w:r>
-        <w:rPr>
-          <w:b/>
-        </w:rPr>
-        <w:t xml:space="preserve"> </w:t>
+        <w:t xml:space="preserve">Palabras clave </w:t>
       </w:r>
     </w:p>
     <w:p>
@@ -752,6 +740,7 @@
         <w:p>
           <w:pPr>
             <w:pStyle w:val="TtuloTDC"/>
+            <w:ind w:left="284"/>
             <w:rPr>
               <w:rFonts w:ascii="Times New Roman" w:hAnsi="Times New Roman" w:cs="Times New Roman"/>
               <w:b/>
@@ -773,10 +762,14 @@
           <w:pPr>
             <w:pStyle w:val="TDC1"/>
             <w:tabs>
+              <w:tab w:val="left" w:pos="440"/>
               <w:tab w:val="right" w:leader="dot" w:pos="8494"/>
             </w:tabs>
             <w:rPr>
+              <w:rFonts w:asciiTheme="minorHAnsi" w:eastAsiaTheme="minorEastAsia" w:hAnsiTheme="minorHAnsi"/>
               <w:noProof/>
+              <w:sz w:val="22"/>
+              <w:lang w:eastAsia="es-ES"/>
             </w:rPr>
           </w:pPr>
           <w:r>
@@ -788,23 +781,39 @@
           <w:r>
             <w:fldChar w:fldCharType="separate"/>
           </w:r>
-          <w:hyperlink w:anchor="_Toc515917068" w:history="1">
+          <w:hyperlink w:anchor="_Toc516258573" w:history="1">
             <w:r>
               <w:rPr>
                 <w:rStyle w:val="Hipervnculo"/>
                 <w:noProof/>
               </w:rPr>
-              <w:t>RESUMEN</w:t>
-            </w:r>
-            <w:r>
-              <w:rPr>
-                <w:noProof/>
-                <w:webHidden/>
+              <w:t>2.</w:t>
+            </w:r>
+            <w:r>
+              <w:rPr>
+                <w:rFonts w:asciiTheme="minorHAnsi" w:eastAsiaTheme="minorEastAsia" w:hAnsiTheme="minorHAnsi"/>
+                <w:noProof/>
+                <w:sz w:val="22"/>
+                <w:lang w:eastAsia="es-ES"/>
               </w:rPr>
               <w:tab/>
             </w:r>
             <w:r>
               <w:rPr>
+                <w:rStyle w:val="Hipervnculo"/>
+                <w:noProof/>
+              </w:rPr>
+              <w:t>INTRODUCCIÓN</w:t>
+            </w:r>
+            <w:r>
+              <w:rPr>
+                <w:noProof/>
+                <w:webHidden/>
+              </w:rPr>
+              <w:tab/>
+            </w:r>
+            <w:r>
+              <w:rPr>
                 <w:noProof/>
                 <w:webHidden/>
               </w:rPr>
@@ -815,7 +824,7 @@
                 <w:noProof/>
                 <w:webHidden/>
               </w:rPr>
-              <w:instrText xml:space="preserve"> PAGEREF _Toc515917068 \h </w:instrText>
+              <w:instrText xml:space="preserve"> PAGEREF _Toc516258573 \h </w:instrText>
             </w:r>
             <w:r>
               <w:rPr>
@@ -835,7 +844,7 @@
                 <w:noProof/>
                 <w:webHidden/>
               </w:rPr>
-              <w:t>III</w:t>
+              <w:t>1</w:t>
             </w:r>
             <w:r>
               <w:rPr>
@@ -853,16 +862,19 @@
               <w:tab w:val="right" w:leader="dot" w:pos="8494"/>
             </w:tabs>
             <w:rPr>
+              <w:rFonts w:asciiTheme="minorHAnsi" w:eastAsiaTheme="minorEastAsia" w:hAnsiTheme="minorHAnsi"/>
               <w:noProof/>
+              <w:sz w:val="22"/>
+              <w:lang w:eastAsia="es-ES"/>
             </w:rPr>
           </w:pPr>
-          <w:hyperlink w:anchor="_Toc515917069" w:history="1">
+          <w:hyperlink w:anchor="_Toc516258574" w:history="1">
             <w:r>
               <w:rPr>
                 <w:rStyle w:val="Hipervnculo"/>
                 <w:noProof/>
               </w:rPr>
-              <w:t>Palabras clave</w:t>
+              <w:t>2.1 CONTEXTO</w:t>
             </w:r>
             <w:r>
               <w:rPr>
@@ -883,7 +895,7 @@
                 <w:noProof/>
                 <w:webHidden/>
               </w:rPr>
-              <w:instrText xml:space="preserve"> PAGEREF _Toc515917069 \h </w:instrText>
+              <w:instrText xml:space="preserve"> PAGEREF _Toc516258574 \h </w:instrText>
             </w:r>
             <w:r>
               <w:rPr>
@@ -903,7 +915,1208 @@
                 <w:noProof/>
                 <w:webHidden/>
               </w:rPr>
-              <w:t>III</w:t>
+              <w:t>1</w:t>
+            </w:r>
+            <w:r>
+              <w:rPr>
+                <w:noProof/>
+                <w:webHidden/>
+              </w:rPr>
+              <w:fldChar w:fldCharType="end"/>
+            </w:r>
+          </w:hyperlink>
+        </w:p>
+        <w:p>
+          <w:pPr>
+            <w:pStyle w:val="TDC2"/>
+            <w:tabs>
+              <w:tab w:val="right" w:leader="dot" w:pos="8494"/>
+            </w:tabs>
+            <w:rPr>
+              <w:rFonts w:asciiTheme="minorHAnsi" w:eastAsiaTheme="minorEastAsia" w:hAnsiTheme="minorHAnsi"/>
+              <w:noProof/>
+              <w:sz w:val="22"/>
+              <w:lang w:eastAsia="es-ES"/>
+            </w:rPr>
+          </w:pPr>
+          <w:hyperlink w:anchor="_Toc516258575" w:history="1">
+            <w:r>
+              <w:rPr>
+                <w:rStyle w:val="Hipervnculo"/>
+                <w:noProof/>
+              </w:rPr>
+              <w:t>2.2 OBJETIVOS</w:t>
+            </w:r>
+            <w:r>
+              <w:rPr>
+                <w:noProof/>
+                <w:webHidden/>
+              </w:rPr>
+              <w:tab/>
+            </w:r>
+            <w:r>
+              <w:rPr>
+                <w:noProof/>
+                <w:webHidden/>
+              </w:rPr>
+              <w:fldChar w:fldCharType="begin"/>
+            </w:r>
+            <w:r>
+              <w:rPr>
+                <w:noProof/>
+                <w:webHidden/>
+              </w:rPr>
+              <w:instrText xml:space="preserve"> PAGEREF _Toc516258575 \h </w:instrText>
+            </w:r>
+            <w:r>
+              <w:rPr>
+                <w:noProof/>
+                <w:webHidden/>
+              </w:rPr>
+            </w:r>
+            <w:r>
+              <w:rPr>
+                <w:noProof/>
+                <w:webHidden/>
+              </w:rPr>
+              <w:fldChar w:fldCharType="separate"/>
+            </w:r>
+            <w:r>
+              <w:rPr>
+                <w:noProof/>
+                <w:webHidden/>
+              </w:rPr>
+              <w:t>1</w:t>
+            </w:r>
+            <w:r>
+              <w:rPr>
+                <w:noProof/>
+                <w:webHidden/>
+              </w:rPr>
+              <w:fldChar w:fldCharType="end"/>
+            </w:r>
+          </w:hyperlink>
+        </w:p>
+        <w:p>
+          <w:pPr>
+            <w:pStyle w:val="TDC2"/>
+            <w:tabs>
+              <w:tab w:val="right" w:leader="dot" w:pos="8494"/>
+            </w:tabs>
+            <w:rPr>
+              <w:rFonts w:asciiTheme="minorHAnsi" w:eastAsiaTheme="minorEastAsia" w:hAnsiTheme="minorHAnsi"/>
+              <w:noProof/>
+              <w:sz w:val="22"/>
+              <w:lang w:eastAsia="es-ES"/>
+            </w:rPr>
+          </w:pPr>
+          <w:hyperlink w:anchor="_Toc516258576" w:history="1">
+            <w:r>
+              <w:rPr>
+                <w:rStyle w:val="Hipervnculo"/>
+                <w:noProof/>
+              </w:rPr>
+              <w:t>2.3 HARDWARE Y SOFTWARE UTILIZADO</w:t>
+            </w:r>
+            <w:r>
+              <w:rPr>
+                <w:noProof/>
+                <w:webHidden/>
+              </w:rPr>
+              <w:tab/>
+            </w:r>
+            <w:r>
+              <w:rPr>
+                <w:noProof/>
+                <w:webHidden/>
+              </w:rPr>
+              <w:fldChar w:fldCharType="begin"/>
+            </w:r>
+            <w:r>
+              <w:rPr>
+                <w:noProof/>
+                <w:webHidden/>
+              </w:rPr>
+              <w:instrText xml:space="preserve"> PAGEREF _Toc516258576 \h </w:instrText>
+            </w:r>
+            <w:r>
+              <w:rPr>
+                <w:noProof/>
+                <w:webHidden/>
+              </w:rPr>
+            </w:r>
+            <w:r>
+              <w:rPr>
+                <w:noProof/>
+                <w:webHidden/>
+              </w:rPr>
+              <w:fldChar w:fldCharType="separate"/>
+            </w:r>
+            <w:r>
+              <w:rPr>
+                <w:noProof/>
+                <w:webHidden/>
+              </w:rPr>
+              <w:t>1</w:t>
+            </w:r>
+            <w:r>
+              <w:rPr>
+                <w:noProof/>
+                <w:webHidden/>
+              </w:rPr>
+              <w:fldChar w:fldCharType="end"/>
+            </w:r>
+          </w:hyperlink>
+        </w:p>
+        <w:p>
+          <w:pPr>
+            <w:pStyle w:val="TDC2"/>
+            <w:tabs>
+              <w:tab w:val="right" w:leader="dot" w:pos="8494"/>
+            </w:tabs>
+            <w:rPr>
+              <w:rFonts w:asciiTheme="minorHAnsi" w:eastAsiaTheme="minorEastAsia" w:hAnsiTheme="minorHAnsi"/>
+              <w:noProof/>
+              <w:sz w:val="22"/>
+              <w:lang w:eastAsia="es-ES"/>
+            </w:rPr>
+          </w:pPr>
+          <w:hyperlink w:anchor="_Toc516258577" w:history="1">
+            <w:r>
+              <w:rPr>
+                <w:rStyle w:val="Hipervnculo"/>
+                <w:noProof/>
+              </w:rPr>
+              <w:t>2.4 ESTRUCTURA DE LA MEMORIA</w:t>
+            </w:r>
+            <w:r>
+              <w:rPr>
+                <w:noProof/>
+                <w:webHidden/>
+              </w:rPr>
+              <w:tab/>
+            </w:r>
+            <w:r>
+              <w:rPr>
+                <w:noProof/>
+                <w:webHidden/>
+              </w:rPr>
+              <w:fldChar w:fldCharType="begin"/>
+            </w:r>
+            <w:r>
+              <w:rPr>
+                <w:noProof/>
+                <w:webHidden/>
+              </w:rPr>
+              <w:instrText xml:space="preserve"> PAGEREF _Toc516258577 \h </w:instrText>
+            </w:r>
+            <w:r>
+              <w:rPr>
+                <w:noProof/>
+                <w:webHidden/>
+              </w:rPr>
+            </w:r>
+            <w:r>
+              <w:rPr>
+                <w:noProof/>
+                <w:webHidden/>
+              </w:rPr>
+              <w:fldChar w:fldCharType="separate"/>
+            </w:r>
+            <w:r>
+              <w:rPr>
+                <w:noProof/>
+                <w:webHidden/>
+              </w:rPr>
+              <w:t>1</w:t>
+            </w:r>
+            <w:r>
+              <w:rPr>
+                <w:noProof/>
+                <w:webHidden/>
+              </w:rPr>
+              <w:fldChar w:fldCharType="end"/>
+            </w:r>
+          </w:hyperlink>
+        </w:p>
+        <w:p>
+          <w:pPr>
+            <w:pStyle w:val="TDC1"/>
+            <w:tabs>
+              <w:tab w:val="left" w:pos="440"/>
+              <w:tab w:val="right" w:leader="dot" w:pos="8494"/>
+            </w:tabs>
+            <w:rPr>
+              <w:rFonts w:asciiTheme="minorHAnsi" w:eastAsiaTheme="minorEastAsia" w:hAnsiTheme="minorHAnsi"/>
+              <w:noProof/>
+              <w:sz w:val="22"/>
+              <w:lang w:eastAsia="es-ES"/>
+            </w:rPr>
+          </w:pPr>
+          <w:hyperlink w:anchor="_Toc516258578" w:history="1">
+            <w:r>
+              <w:rPr>
+                <w:rStyle w:val="Hipervnculo"/>
+                <w:noProof/>
+              </w:rPr>
+              <w:t>3.</w:t>
+            </w:r>
+            <w:r>
+              <w:rPr>
+                <w:rFonts w:asciiTheme="minorHAnsi" w:eastAsiaTheme="minorEastAsia" w:hAnsiTheme="minorHAnsi"/>
+                <w:noProof/>
+                <w:sz w:val="22"/>
+                <w:lang w:eastAsia="es-ES"/>
+              </w:rPr>
+              <w:tab/>
+            </w:r>
+            <w:r>
+              <w:rPr>
+                <w:rStyle w:val="Hipervnculo"/>
+                <w:noProof/>
+              </w:rPr>
+              <w:t>ESTADO DEL ARTE</w:t>
+            </w:r>
+            <w:r>
+              <w:rPr>
+                <w:noProof/>
+                <w:webHidden/>
+              </w:rPr>
+              <w:tab/>
+            </w:r>
+            <w:r>
+              <w:rPr>
+                <w:noProof/>
+                <w:webHidden/>
+              </w:rPr>
+              <w:fldChar w:fldCharType="begin"/>
+            </w:r>
+            <w:r>
+              <w:rPr>
+                <w:noProof/>
+                <w:webHidden/>
+              </w:rPr>
+              <w:instrText xml:space="preserve"> PAGEREF _Toc516258578 \h </w:instrText>
+            </w:r>
+            <w:r>
+              <w:rPr>
+                <w:noProof/>
+                <w:webHidden/>
+              </w:rPr>
+            </w:r>
+            <w:r>
+              <w:rPr>
+                <w:noProof/>
+                <w:webHidden/>
+              </w:rPr>
+              <w:fldChar w:fldCharType="separate"/>
+            </w:r>
+            <w:r>
+              <w:rPr>
+                <w:noProof/>
+                <w:webHidden/>
+              </w:rPr>
+              <w:t>1</w:t>
+            </w:r>
+            <w:r>
+              <w:rPr>
+                <w:noProof/>
+                <w:webHidden/>
+              </w:rPr>
+              <w:fldChar w:fldCharType="end"/>
+            </w:r>
+          </w:hyperlink>
+        </w:p>
+        <w:p>
+          <w:pPr>
+            <w:pStyle w:val="TDC1"/>
+            <w:tabs>
+              <w:tab w:val="left" w:pos="440"/>
+              <w:tab w:val="right" w:leader="dot" w:pos="8494"/>
+            </w:tabs>
+            <w:rPr>
+              <w:rFonts w:asciiTheme="minorHAnsi" w:eastAsiaTheme="minorEastAsia" w:hAnsiTheme="minorHAnsi"/>
+              <w:noProof/>
+              <w:sz w:val="22"/>
+              <w:lang w:eastAsia="es-ES"/>
+            </w:rPr>
+          </w:pPr>
+          <w:hyperlink w:anchor="_Toc516258579" w:history="1">
+            <w:r>
+              <w:rPr>
+                <w:rStyle w:val="Hipervnculo"/>
+                <w:noProof/>
+              </w:rPr>
+              <w:t>4.</w:t>
+            </w:r>
+            <w:r>
+              <w:rPr>
+                <w:rFonts w:asciiTheme="minorHAnsi" w:eastAsiaTheme="minorEastAsia" w:hAnsiTheme="minorHAnsi"/>
+                <w:noProof/>
+                <w:sz w:val="22"/>
+                <w:lang w:eastAsia="es-ES"/>
+              </w:rPr>
+              <w:tab/>
+            </w:r>
+            <w:r>
+              <w:rPr>
+                <w:rStyle w:val="Hipervnculo"/>
+                <w:noProof/>
+              </w:rPr>
+              <w:t>BOT</w:t>
+            </w:r>
+            <w:r>
+              <w:rPr>
+                <w:noProof/>
+                <w:webHidden/>
+              </w:rPr>
+              <w:tab/>
+            </w:r>
+            <w:r>
+              <w:rPr>
+                <w:noProof/>
+                <w:webHidden/>
+              </w:rPr>
+              <w:fldChar w:fldCharType="begin"/>
+            </w:r>
+            <w:r>
+              <w:rPr>
+                <w:noProof/>
+                <w:webHidden/>
+              </w:rPr>
+              <w:instrText xml:space="preserve"> PAGEREF _Toc516258579 \h </w:instrText>
+            </w:r>
+            <w:r>
+              <w:rPr>
+                <w:noProof/>
+                <w:webHidden/>
+              </w:rPr>
+            </w:r>
+            <w:r>
+              <w:rPr>
+                <w:noProof/>
+                <w:webHidden/>
+              </w:rPr>
+              <w:fldChar w:fldCharType="separate"/>
+            </w:r>
+            <w:r>
+              <w:rPr>
+                <w:noProof/>
+                <w:webHidden/>
+              </w:rPr>
+              <w:t>1</w:t>
+            </w:r>
+            <w:r>
+              <w:rPr>
+                <w:noProof/>
+                <w:webHidden/>
+              </w:rPr>
+              <w:fldChar w:fldCharType="end"/>
+            </w:r>
+          </w:hyperlink>
+        </w:p>
+        <w:p>
+          <w:pPr>
+            <w:pStyle w:val="TDC1"/>
+            <w:tabs>
+              <w:tab w:val="left" w:pos="440"/>
+              <w:tab w:val="right" w:leader="dot" w:pos="8494"/>
+            </w:tabs>
+            <w:rPr>
+              <w:rFonts w:asciiTheme="minorHAnsi" w:eastAsiaTheme="minorEastAsia" w:hAnsiTheme="minorHAnsi"/>
+              <w:noProof/>
+              <w:sz w:val="22"/>
+              <w:lang w:eastAsia="es-ES"/>
+            </w:rPr>
+          </w:pPr>
+          <w:hyperlink w:anchor="_Toc516258580" w:history="1">
+            <w:r>
+              <w:rPr>
+                <w:rStyle w:val="Hipervnculo"/>
+                <w:noProof/>
+              </w:rPr>
+              <w:t>5.</w:t>
+            </w:r>
+            <w:r>
+              <w:rPr>
+                <w:rFonts w:asciiTheme="minorHAnsi" w:eastAsiaTheme="minorEastAsia" w:hAnsiTheme="minorHAnsi"/>
+                <w:noProof/>
+                <w:sz w:val="22"/>
+                <w:lang w:eastAsia="es-ES"/>
+              </w:rPr>
+              <w:tab/>
+            </w:r>
+            <w:r>
+              <w:rPr>
+                <w:rStyle w:val="Hipervnculo"/>
+                <w:noProof/>
+              </w:rPr>
+              <w:t>EVALUACIÓN</w:t>
+            </w:r>
+            <w:r>
+              <w:rPr>
+                <w:noProof/>
+                <w:webHidden/>
+              </w:rPr>
+              <w:tab/>
+            </w:r>
+            <w:r>
+              <w:rPr>
+                <w:noProof/>
+                <w:webHidden/>
+              </w:rPr>
+              <w:fldChar w:fldCharType="begin"/>
+            </w:r>
+            <w:r>
+              <w:rPr>
+                <w:noProof/>
+                <w:webHidden/>
+              </w:rPr>
+              <w:instrText xml:space="preserve"> PAGEREF _Toc516258580 \h </w:instrText>
+            </w:r>
+            <w:r>
+              <w:rPr>
+                <w:noProof/>
+                <w:webHidden/>
+              </w:rPr>
+            </w:r>
+            <w:r>
+              <w:rPr>
+                <w:noProof/>
+                <w:webHidden/>
+              </w:rPr>
+              <w:fldChar w:fldCharType="separate"/>
+            </w:r>
+            <w:r>
+              <w:rPr>
+                <w:noProof/>
+                <w:webHidden/>
+              </w:rPr>
+              <w:t>1</w:t>
+            </w:r>
+            <w:r>
+              <w:rPr>
+                <w:noProof/>
+                <w:webHidden/>
+              </w:rPr>
+              <w:fldChar w:fldCharType="end"/>
+            </w:r>
+          </w:hyperlink>
+        </w:p>
+        <w:p>
+          <w:pPr>
+            <w:pStyle w:val="TDC1"/>
+            <w:tabs>
+              <w:tab w:val="left" w:pos="440"/>
+              <w:tab w:val="right" w:leader="dot" w:pos="8494"/>
+            </w:tabs>
+            <w:rPr>
+              <w:rFonts w:asciiTheme="minorHAnsi" w:eastAsiaTheme="minorEastAsia" w:hAnsiTheme="minorHAnsi"/>
+              <w:noProof/>
+              <w:sz w:val="22"/>
+              <w:lang w:eastAsia="es-ES"/>
+            </w:rPr>
+          </w:pPr>
+          <w:hyperlink w:anchor="_Toc516258581" w:history="1">
+            <w:r>
+              <w:rPr>
+                <w:rStyle w:val="Hipervnculo"/>
+                <w:noProof/>
+              </w:rPr>
+              <w:t>6.</w:t>
+            </w:r>
+            <w:r>
+              <w:rPr>
+                <w:rFonts w:asciiTheme="minorHAnsi" w:eastAsiaTheme="minorEastAsia" w:hAnsiTheme="minorHAnsi"/>
+                <w:noProof/>
+                <w:sz w:val="22"/>
+                <w:lang w:eastAsia="es-ES"/>
+              </w:rPr>
+              <w:tab/>
+            </w:r>
+            <w:r>
+              <w:rPr>
+                <w:rStyle w:val="Hipervnculo"/>
+                <w:noProof/>
+              </w:rPr>
+              <w:t>GESTIÓN DEL PROYECTO</w:t>
+            </w:r>
+            <w:r>
+              <w:rPr>
+                <w:noProof/>
+                <w:webHidden/>
+              </w:rPr>
+              <w:tab/>
+            </w:r>
+            <w:r>
+              <w:rPr>
+                <w:noProof/>
+                <w:webHidden/>
+              </w:rPr>
+              <w:fldChar w:fldCharType="begin"/>
+            </w:r>
+            <w:r>
+              <w:rPr>
+                <w:noProof/>
+                <w:webHidden/>
+              </w:rPr>
+              <w:instrText xml:space="preserve"> PAGEREF _Toc516258581 \h </w:instrText>
+            </w:r>
+            <w:r>
+              <w:rPr>
+                <w:noProof/>
+                <w:webHidden/>
+              </w:rPr>
+            </w:r>
+            <w:r>
+              <w:rPr>
+                <w:noProof/>
+                <w:webHidden/>
+              </w:rPr>
+              <w:fldChar w:fldCharType="separate"/>
+            </w:r>
+            <w:r>
+              <w:rPr>
+                <w:noProof/>
+                <w:webHidden/>
+              </w:rPr>
+              <w:t>1</w:t>
+            </w:r>
+            <w:r>
+              <w:rPr>
+                <w:noProof/>
+                <w:webHidden/>
+              </w:rPr>
+              <w:fldChar w:fldCharType="end"/>
+            </w:r>
+          </w:hyperlink>
+        </w:p>
+        <w:p>
+          <w:pPr>
+            <w:pStyle w:val="TDC2"/>
+            <w:tabs>
+              <w:tab w:val="right" w:leader="dot" w:pos="8494"/>
+            </w:tabs>
+            <w:rPr>
+              <w:rFonts w:asciiTheme="minorHAnsi" w:eastAsiaTheme="minorEastAsia" w:hAnsiTheme="minorHAnsi"/>
+              <w:noProof/>
+              <w:sz w:val="22"/>
+              <w:lang w:eastAsia="es-ES"/>
+            </w:rPr>
+          </w:pPr>
+          <w:hyperlink w:anchor="_Toc516258582" w:history="1">
+            <w:r>
+              <w:rPr>
+                <w:rStyle w:val="Hipervnculo"/>
+                <w:noProof/>
+              </w:rPr>
+              <w:t>6.1 PRESUPUESTO</w:t>
+            </w:r>
+            <w:r>
+              <w:rPr>
+                <w:noProof/>
+                <w:webHidden/>
+              </w:rPr>
+              <w:tab/>
+            </w:r>
+            <w:r>
+              <w:rPr>
+                <w:noProof/>
+                <w:webHidden/>
+              </w:rPr>
+              <w:fldChar w:fldCharType="begin"/>
+            </w:r>
+            <w:r>
+              <w:rPr>
+                <w:noProof/>
+                <w:webHidden/>
+              </w:rPr>
+              <w:instrText xml:space="preserve"> PAGEREF _Toc516258582 \h </w:instrText>
+            </w:r>
+            <w:r>
+              <w:rPr>
+                <w:noProof/>
+                <w:webHidden/>
+              </w:rPr>
+            </w:r>
+            <w:r>
+              <w:rPr>
+                <w:noProof/>
+                <w:webHidden/>
+              </w:rPr>
+              <w:fldChar w:fldCharType="separate"/>
+            </w:r>
+            <w:r>
+              <w:rPr>
+                <w:noProof/>
+                <w:webHidden/>
+              </w:rPr>
+              <w:t>1</w:t>
+            </w:r>
+            <w:r>
+              <w:rPr>
+                <w:noProof/>
+                <w:webHidden/>
+              </w:rPr>
+              <w:fldChar w:fldCharType="end"/>
+            </w:r>
+          </w:hyperlink>
+        </w:p>
+        <w:p>
+          <w:pPr>
+            <w:pStyle w:val="TDC2"/>
+            <w:tabs>
+              <w:tab w:val="right" w:leader="dot" w:pos="8494"/>
+            </w:tabs>
+            <w:rPr>
+              <w:rFonts w:asciiTheme="minorHAnsi" w:eastAsiaTheme="minorEastAsia" w:hAnsiTheme="minorHAnsi"/>
+              <w:noProof/>
+              <w:sz w:val="22"/>
+              <w:lang w:eastAsia="es-ES"/>
+            </w:rPr>
+          </w:pPr>
+          <w:hyperlink w:anchor="_Toc516258583" w:history="1">
+            <w:r>
+              <w:rPr>
+                <w:rStyle w:val="Hipervnculo"/>
+                <w:noProof/>
+              </w:rPr>
+              <w:t>6.2 PLANIFICAIÓN</w:t>
+            </w:r>
+            <w:r>
+              <w:rPr>
+                <w:noProof/>
+                <w:webHidden/>
+              </w:rPr>
+              <w:tab/>
+            </w:r>
+            <w:r>
+              <w:rPr>
+                <w:noProof/>
+                <w:webHidden/>
+              </w:rPr>
+              <w:fldChar w:fldCharType="begin"/>
+            </w:r>
+            <w:r>
+              <w:rPr>
+                <w:noProof/>
+                <w:webHidden/>
+              </w:rPr>
+              <w:instrText xml:space="preserve"> PAGEREF _Toc516258583 \h </w:instrText>
+            </w:r>
+            <w:r>
+              <w:rPr>
+                <w:noProof/>
+                <w:webHidden/>
+              </w:rPr>
+            </w:r>
+            <w:r>
+              <w:rPr>
+                <w:noProof/>
+                <w:webHidden/>
+              </w:rPr>
+              <w:fldChar w:fldCharType="separate"/>
+            </w:r>
+            <w:r>
+              <w:rPr>
+                <w:noProof/>
+                <w:webHidden/>
+              </w:rPr>
+              <w:t>1</w:t>
+            </w:r>
+            <w:r>
+              <w:rPr>
+                <w:noProof/>
+                <w:webHidden/>
+              </w:rPr>
+              <w:fldChar w:fldCharType="end"/>
+            </w:r>
+          </w:hyperlink>
+        </w:p>
+        <w:p>
+          <w:pPr>
+            <w:pStyle w:val="TDC2"/>
+            <w:tabs>
+              <w:tab w:val="right" w:leader="dot" w:pos="8494"/>
+            </w:tabs>
+            <w:rPr>
+              <w:rFonts w:asciiTheme="minorHAnsi" w:eastAsiaTheme="minorEastAsia" w:hAnsiTheme="minorHAnsi"/>
+              <w:noProof/>
+              <w:sz w:val="22"/>
+              <w:lang w:eastAsia="es-ES"/>
+            </w:rPr>
+          </w:pPr>
+          <w:hyperlink w:anchor="_Toc516258584" w:history="1">
+            <w:r>
+              <w:rPr>
+                <w:rStyle w:val="Hipervnculo"/>
+                <w:noProof/>
+              </w:rPr>
+              <w:t>6.3 ENTORNO SOCIO-ECONÓMICO</w:t>
+            </w:r>
+            <w:r>
+              <w:rPr>
+                <w:noProof/>
+                <w:webHidden/>
+              </w:rPr>
+              <w:tab/>
+            </w:r>
+            <w:r>
+              <w:rPr>
+                <w:noProof/>
+                <w:webHidden/>
+              </w:rPr>
+              <w:fldChar w:fldCharType="begin"/>
+            </w:r>
+            <w:r>
+              <w:rPr>
+                <w:noProof/>
+                <w:webHidden/>
+              </w:rPr>
+              <w:instrText xml:space="preserve"> PAGEREF _Toc516258584 \h </w:instrText>
+            </w:r>
+            <w:r>
+              <w:rPr>
+                <w:noProof/>
+                <w:webHidden/>
+              </w:rPr>
+            </w:r>
+            <w:r>
+              <w:rPr>
+                <w:noProof/>
+                <w:webHidden/>
+              </w:rPr>
+              <w:fldChar w:fldCharType="separate"/>
+            </w:r>
+            <w:r>
+              <w:rPr>
+                <w:noProof/>
+                <w:webHidden/>
+              </w:rPr>
+              <w:t>1</w:t>
+            </w:r>
+            <w:r>
+              <w:rPr>
+                <w:noProof/>
+                <w:webHidden/>
+              </w:rPr>
+              <w:fldChar w:fldCharType="end"/>
+            </w:r>
+          </w:hyperlink>
+        </w:p>
+        <w:p>
+          <w:pPr>
+            <w:pStyle w:val="TDC2"/>
+            <w:tabs>
+              <w:tab w:val="right" w:leader="dot" w:pos="8494"/>
+            </w:tabs>
+            <w:rPr>
+              <w:rFonts w:asciiTheme="minorHAnsi" w:eastAsiaTheme="minorEastAsia" w:hAnsiTheme="minorHAnsi"/>
+              <w:noProof/>
+              <w:sz w:val="22"/>
+              <w:lang w:eastAsia="es-ES"/>
+            </w:rPr>
+          </w:pPr>
+          <w:hyperlink w:anchor="_Toc516258585" w:history="1">
+            <w:r>
+              <w:rPr>
+                <w:rStyle w:val="Hipervnculo"/>
+                <w:noProof/>
+              </w:rPr>
+              <w:t>6.4 MARCO REGULADOR</w:t>
+            </w:r>
+            <w:r>
+              <w:rPr>
+                <w:noProof/>
+                <w:webHidden/>
+              </w:rPr>
+              <w:tab/>
+            </w:r>
+            <w:r>
+              <w:rPr>
+                <w:noProof/>
+                <w:webHidden/>
+              </w:rPr>
+              <w:fldChar w:fldCharType="begin"/>
+            </w:r>
+            <w:r>
+              <w:rPr>
+                <w:noProof/>
+                <w:webHidden/>
+              </w:rPr>
+              <w:instrText xml:space="preserve"> PAGEREF _Toc516258585 \h </w:instrText>
+            </w:r>
+            <w:r>
+              <w:rPr>
+                <w:noProof/>
+                <w:webHidden/>
+              </w:rPr>
+            </w:r>
+            <w:r>
+              <w:rPr>
+                <w:noProof/>
+                <w:webHidden/>
+              </w:rPr>
+              <w:fldChar w:fldCharType="separate"/>
+            </w:r>
+            <w:r>
+              <w:rPr>
+                <w:noProof/>
+                <w:webHidden/>
+              </w:rPr>
+              <w:t>2</w:t>
+            </w:r>
+            <w:r>
+              <w:rPr>
+                <w:noProof/>
+                <w:webHidden/>
+              </w:rPr>
+              <w:fldChar w:fldCharType="end"/>
+            </w:r>
+          </w:hyperlink>
+        </w:p>
+        <w:p>
+          <w:pPr>
+            <w:pStyle w:val="TDC1"/>
+            <w:tabs>
+              <w:tab w:val="left" w:pos="440"/>
+              <w:tab w:val="right" w:leader="dot" w:pos="8494"/>
+            </w:tabs>
+            <w:rPr>
+              <w:rFonts w:asciiTheme="minorHAnsi" w:eastAsiaTheme="minorEastAsia" w:hAnsiTheme="minorHAnsi"/>
+              <w:noProof/>
+              <w:sz w:val="22"/>
+              <w:lang w:eastAsia="es-ES"/>
+            </w:rPr>
+          </w:pPr>
+          <w:hyperlink w:anchor="_Toc516258586" w:history="1">
+            <w:r>
+              <w:rPr>
+                <w:rStyle w:val="Hipervnculo"/>
+                <w:noProof/>
+              </w:rPr>
+              <w:t>7.</w:t>
+            </w:r>
+            <w:r>
+              <w:rPr>
+                <w:rFonts w:asciiTheme="minorHAnsi" w:eastAsiaTheme="minorEastAsia" w:hAnsiTheme="minorHAnsi"/>
+                <w:noProof/>
+                <w:sz w:val="22"/>
+                <w:lang w:eastAsia="es-ES"/>
+              </w:rPr>
+              <w:tab/>
+            </w:r>
+            <w:r>
+              <w:rPr>
+                <w:rStyle w:val="Hipervnculo"/>
+                <w:noProof/>
+              </w:rPr>
+              <w:t>CONCLUSIONES</w:t>
+            </w:r>
+            <w:r>
+              <w:rPr>
+                <w:noProof/>
+                <w:webHidden/>
+              </w:rPr>
+              <w:tab/>
+            </w:r>
+            <w:r>
+              <w:rPr>
+                <w:noProof/>
+                <w:webHidden/>
+              </w:rPr>
+              <w:fldChar w:fldCharType="begin"/>
+            </w:r>
+            <w:r>
+              <w:rPr>
+                <w:noProof/>
+                <w:webHidden/>
+              </w:rPr>
+              <w:instrText xml:space="preserve"> PAGEREF _Toc516258586 \h </w:instrText>
+            </w:r>
+            <w:r>
+              <w:rPr>
+                <w:noProof/>
+                <w:webHidden/>
+              </w:rPr>
+            </w:r>
+            <w:r>
+              <w:rPr>
+                <w:noProof/>
+                <w:webHidden/>
+              </w:rPr>
+              <w:fldChar w:fldCharType="separate"/>
+            </w:r>
+            <w:r>
+              <w:rPr>
+                <w:noProof/>
+                <w:webHidden/>
+              </w:rPr>
+              <w:t>2</w:t>
+            </w:r>
+            <w:r>
+              <w:rPr>
+                <w:noProof/>
+                <w:webHidden/>
+              </w:rPr>
+              <w:fldChar w:fldCharType="end"/>
+            </w:r>
+          </w:hyperlink>
+        </w:p>
+        <w:p>
+          <w:pPr>
+            <w:pStyle w:val="TDC1"/>
+            <w:tabs>
+              <w:tab w:val="left" w:pos="440"/>
+              <w:tab w:val="right" w:leader="dot" w:pos="8494"/>
+            </w:tabs>
+            <w:rPr>
+              <w:rFonts w:asciiTheme="minorHAnsi" w:eastAsiaTheme="minorEastAsia" w:hAnsiTheme="minorHAnsi"/>
+              <w:noProof/>
+              <w:sz w:val="22"/>
+              <w:lang w:eastAsia="es-ES"/>
+            </w:rPr>
+          </w:pPr>
+          <w:hyperlink w:anchor="_Toc516258587" w:history="1">
+            <w:r>
+              <w:rPr>
+                <w:rStyle w:val="Hipervnculo"/>
+                <w:noProof/>
+              </w:rPr>
+              <w:t>8.</w:t>
+            </w:r>
+            <w:r>
+              <w:rPr>
+                <w:rFonts w:asciiTheme="minorHAnsi" w:eastAsiaTheme="minorEastAsia" w:hAnsiTheme="minorHAnsi"/>
+                <w:noProof/>
+                <w:sz w:val="22"/>
+                <w:lang w:eastAsia="es-ES"/>
+              </w:rPr>
+              <w:tab/>
+            </w:r>
+            <w:r>
+              <w:rPr>
+                <w:rStyle w:val="Hipervnculo"/>
+                <w:noProof/>
+              </w:rPr>
+              <w:t>TRABAJO FUTURO</w:t>
+            </w:r>
+            <w:r>
+              <w:rPr>
+                <w:noProof/>
+                <w:webHidden/>
+              </w:rPr>
+              <w:tab/>
+            </w:r>
+            <w:r>
+              <w:rPr>
+                <w:noProof/>
+                <w:webHidden/>
+              </w:rPr>
+              <w:fldChar w:fldCharType="begin"/>
+            </w:r>
+            <w:r>
+              <w:rPr>
+                <w:noProof/>
+                <w:webHidden/>
+              </w:rPr>
+              <w:instrText xml:space="preserve"> PAGEREF _Toc516258587 \h </w:instrText>
+            </w:r>
+            <w:r>
+              <w:rPr>
+                <w:noProof/>
+                <w:webHidden/>
+              </w:rPr>
+            </w:r>
+            <w:r>
+              <w:rPr>
+                <w:noProof/>
+                <w:webHidden/>
+              </w:rPr>
+              <w:fldChar w:fldCharType="separate"/>
+            </w:r>
+            <w:r>
+              <w:rPr>
+                <w:noProof/>
+                <w:webHidden/>
+              </w:rPr>
+              <w:t>2</w:t>
+            </w:r>
+            <w:r>
+              <w:rPr>
+                <w:noProof/>
+                <w:webHidden/>
+              </w:rPr>
+              <w:fldChar w:fldCharType="end"/>
+            </w:r>
+          </w:hyperlink>
+        </w:p>
+        <w:p>
+          <w:pPr>
+            <w:pStyle w:val="TDC1"/>
+            <w:tabs>
+              <w:tab w:val="left" w:pos="440"/>
+              <w:tab w:val="right" w:leader="dot" w:pos="8494"/>
+            </w:tabs>
+            <w:rPr>
+              <w:rFonts w:asciiTheme="minorHAnsi" w:eastAsiaTheme="minorEastAsia" w:hAnsiTheme="minorHAnsi"/>
+              <w:noProof/>
+              <w:sz w:val="22"/>
+              <w:lang w:eastAsia="es-ES"/>
+            </w:rPr>
+          </w:pPr>
+          <w:hyperlink w:anchor="_Toc516258588" w:history="1">
+            <w:r>
+              <w:rPr>
+                <w:rStyle w:val="Hipervnculo"/>
+                <w:noProof/>
+              </w:rPr>
+              <w:t>9.</w:t>
+            </w:r>
+            <w:r>
+              <w:rPr>
+                <w:rFonts w:asciiTheme="minorHAnsi" w:eastAsiaTheme="minorEastAsia" w:hAnsiTheme="minorHAnsi"/>
+                <w:noProof/>
+                <w:sz w:val="22"/>
+                <w:lang w:eastAsia="es-ES"/>
+              </w:rPr>
+              <w:tab/>
+            </w:r>
+            <w:r>
+              <w:rPr>
+                <w:rStyle w:val="Hipervnculo"/>
+                <w:noProof/>
+              </w:rPr>
+              <w:t>BIBLIOGRAFIA</w:t>
+            </w:r>
+            <w:r>
+              <w:rPr>
+                <w:noProof/>
+                <w:webHidden/>
+              </w:rPr>
+              <w:tab/>
+            </w:r>
+            <w:r>
+              <w:rPr>
+                <w:noProof/>
+                <w:webHidden/>
+              </w:rPr>
+              <w:fldChar w:fldCharType="begin"/>
+            </w:r>
+            <w:r>
+              <w:rPr>
+                <w:noProof/>
+                <w:webHidden/>
+              </w:rPr>
+              <w:instrText xml:space="preserve"> PAGEREF _Toc516258588 \h </w:instrText>
+            </w:r>
+            <w:r>
+              <w:rPr>
+                <w:noProof/>
+                <w:webHidden/>
+              </w:rPr>
+            </w:r>
+            <w:r>
+              <w:rPr>
+                <w:noProof/>
+                <w:webHidden/>
+              </w:rPr>
+              <w:fldChar w:fldCharType="separate"/>
+            </w:r>
+            <w:r>
+              <w:rPr>
+                <w:noProof/>
+                <w:webHidden/>
+              </w:rPr>
+              <w:t>2</w:t>
+            </w:r>
+            <w:r>
+              <w:rPr>
+                <w:noProof/>
+                <w:webHidden/>
+              </w:rPr>
+              <w:fldChar w:fldCharType="end"/>
+            </w:r>
+          </w:hyperlink>
+        </w:p>
+        <w:p>
+          <w:pPr>
+            <w:pStyle w:val="TDC1"/>
+            <w:tabs>
+              <w:tab w:val="left" w:pos="660"/>
+              <w:tab w:val="right" w:leader="dot" w:pos="8494"/>
+            </w:tabs>
+            <w:rPr>
+              <w:rFonts w:asciiTheme="minorHAnsi" w:eastAsiaTheme="minorEastAsia" w:hAnsiTheme="minorHAnsi"/>
+              <w:noProof/>
+              <w:sz w:val="22"/>
+              <w:lang w:eastAsia="es-ES"/>
+            </w:rPr>
+          </w:pPr>
+          <w:hyperlink w:anchor="_Toc516258589" w:history="1">
+            <w:r>
+              <w:rPr>
+                <w:rStyle w:val="Hipervnculo"/>
+                <w:noProof/>
+              </w:rPr>
+              <w:t>10.</w:t>
+            </w:r>
+            <w:r>
+              <w:rPr>
+                <w:rFonts w:asciiTheme="minorHAnsi" w:eastAsiaTheme="minorEastAsia" w:hAnsiTheme="minorHAnsi"/>
+                <w:noProof/>
+                <w:sz w:val="22"/>
+                <w:lang w:eastAsia="es-ES"/>
+              </w:rPr>
+              <w:tab/>
+            </w:r>
+            <w:r>
+              <w:rPr>
+                <w:rStyle w:val="Hipervnculo"/>
+                <w:noProof/>
+              </w:rPr>
+              <w:t>ANEXO</w:t>
+            </w:r>
+            <w:r>
+              <w:rPr>
+                <w:noProof/>
+                <w:webHidden/>
+              </w:rPr>
+              <w:tab/>
+            </w:r>
+            <w:r>
+              <w:rPr>
+                <w:noProof/>
+                <w:webHidden/>
+              </w:rPr>
+              <w:fldChar w:fldCharType="begin"/>
+            </w:r>
+            <w:r>
+              <w:rPr>
+                <w:noProof/>
+                <w:webHidden/>
+              </w:rPr>
+              <w:instrText xml:space="preserve"> PAGEREF _Toc516258589 \h </w:instrText>
+            </w:r>
+            <w:r>
+              <w:rPr>
+                <w:noProof/>
+                <w:webHidden/>
+              </w:rPr>
+            </w:r>
+            <w:r>
+              <w:rPr>
+                <w:noProof/>
+                <w:webHidden/>
+              </w:rPr>
+              <w:fldChar w:fldCharType="separate"/>
+            </w:r>
+            <w:r>
+              <w:rPr>
+                <w:noProof/>
+                <w:webHidden/>
+              </w:rPr>
+              <w:t>3</w:t>
             </w:r>
             <w:r>
               <w:rPr>
@@ -978,6 +2191,8 @@
         </w:rPr>
         <w:br w:type="page"/>
       </w:r>
+      <w:bookmarkStart w:id="0" w:name="_GoBack"/>
+      <w:bookmarkEnd w:id="0"/>
     </w:p>
     <w:p>
       <w:pPr>
@@ -1137,6 +2352,7 @@
       <w:pPr>
         <w:pStyle w:val="Ttulo1"/>
       </w:pPr>
+      <w:bookmarkStart w:id="1" w:name="_Toc516258573"/>
       <w:r>
         <w:lastRenderedPageBreak/>
         <w:t>INTRODUCCIÓ</w:t>
@@ -1144,6 +2360,710 @@
       <w:r>
         <w:t>N</w:t>
       </w:r>
+      <w:bookmarkEnd w:id="1"/>
+    </w:p>
+    <w:p>
+      <w:pPr>
+        <w:shd w:val="clear" w:color="auto" w:fill="B4C6E7" w:themeFill="accent1" w:themeFillTint="66"/>
+        <w:rPr>
+          <w:lang w:eastAsia="es-ES"/>
+        </w:rPr>
+      </w:pPr>
+      <w:r>
+        <w:rPr>
+          <w:b/>
+          <w:bCs/>
+          <w:color w:val="000080"/>
+          <w:lang w:eastAsia="es-ES"/>
+        </w:rPr>
+        <w:t> </w:t>
+      </w:r>
+      <w:r>
+        <w:rPr>
+          <w:lang w:eastAsia="es-ES"/>
+        </w:rPr>
+        <w:t>Responde a la pregunta ¿qué se estudia, y por qué? La introducción debe hacer breve referencia a los siguientes aspectos del trabajo:</w:t>
+      </w:r>
+    </w:p>
+    <w:p>
+      <w:pPr>
+        <w:shd w:val="clear" w:color="auto" w:fill="B4C6E7" w:themeFill="accent1" w:themeFillTint="66"/>
+        <w:rPr>
+          <w:lang w:eastAsia="es-ES"/>
+        </w:rPr>
+      </w:pPr>
+      <w:r>
+        <w:rPr>
+          <w:lang w:eastAsia="es-ES"/>
+        </w:rPr>
+        <w:t>Motivación o justificación (</w:t>
+      </w:r>
+      <w:r>
+        <w:rPr>
+          <w:i/>
+          <w:iCs/>
+          <w:lang w:eastAsia="es-ES"/>
+        </w:rPr>
+        <w:t>Por qué hemos elegido este tema para el trabajo, por qué es relevante esta investigación</w:t>
+      </w:r>
+      <w:r>
+        <w:rPr>
+          <w:lang w:eastAsia="es-ES"/>
+        </w:rPr>
+        <w:t>)</w:t>
+      </w:r>
+    </w:p>
+    <w:p>
+      <w:pPr>
+        <w:shd w:val="clear" w:color="auto" w:fill="B4C6E7" w:themeFill="accent1" w:themeFillTint="66"/>
+        <w:rPr>
+          <w:lang w:eastAsia="es-ES"/>
+        </w:rPr>
+      </w:pPr>
+      <w:r>
+        <w:rPr>
+          <w:lang w:eastAsia="es-ES"/>
+        </w:rPr>
+        <w:t>Objetivo concreto de este estudio (</w:t>
+      </w:r>
+      <w:r>
+        <w:rPr>
+          <w:i/>
+          <w:iCs/>
+          <w:lang w:eastAsia="es-ES"/>
+        </w:rPr>
+        <w:t>Antecedentes, estado de la cuestión, supuesto o hipótesis de trabajo</w:t>
+      </w:r>
+      <w:r>
+        <w:rPr>
+          <w:lang w:eastAsia="es-ES"/>
+        </w:rPr>
+        <w:t>)</w:t>
+      </w:r>
+    </w:p>
+    <w:p/>
+    <w:p>
+      <w:pPr>
+        <w:pStyle w:val="Ttulo2"/>
+      </w:pPr>
+      <w:bookmarkStart w:id="2" w:name="_Toc516258574"/>
+      <w:r>
+        <w:t xml:space="preserve">2.1 </w:t>
+      </w:r>
+      <w:r>
+        <w:t>CONTEXTO</w:t>
+      </w:r>
+      <w:bookmarkEnd w:id="2"/>
+    </w:p>
+    <w:p>
+      <w:pPr>
+        <w:pStyle w:val="Ttulo2"/>
+      </w:pPr>
+      <w:bookmarkStart w:id="3" w:name="_Toc516258575"/>
+      <w:r>
+        <w:t xml:space="preserve">2.2 </w:t>
+      </w:r>
+      <w:r>
+        <w:t>OBJETIVOS</w:t>
+      </w:r>
+      <w:bookmarkEnd w:id="3"/>
+    </w:p>
+    <w:p>
+      <w:pPr>
+        <w:pStyle w:val="Ttulo2"/>
+      </w:pPr>
+      <w:bookmarkStart w:id="4" w:name="_Toc516258576"/>
+      <w:r>
+        <w:t xml:space="preserve">2.3 </w:t>
+      </w:r>
+      <w:r>
+        <w:t>HARDWARE Y SOFTWARE UTILIZADO</w:t>
+      </w:r>
+      <w:bookmarkEnd w:id="4"/>
+    </w:p>
+    <w:p>
+      <w:pPr>
+        <w:pStyle w:val="Ttulo2"/>
+      </w:pPr>
+      <w:bookmarkStart w:id="5" w:name="_Toc516258577"/>
+      <w:r>
+        <w:t xml:space="preserve">2.4 </w:t>
+      </w:r>
+      <w:r>
+        <w:t>ESTRUCTURA DE LA MEMORIA</w:t>
+      </w:r>
+      <w:bookmarkEnd w:id="5"/>
+    </w:p>
+    <w:p>
+      <w:pPr>
+        <w:pStyle w:val="Ttulo1"/>
+      </w:pPr>
+      <w:bookmarkStart w:id="6" w:name="_Toc516258578"/>
+      <w:r>
+        <w:t>ESTADO DEL ARTE</w:t>
+      </w:r>
+      <w:bookmarkEnd w:id="6"/>
+    </w:p>
+    <w:p>
+      <w:pPr>
+        <w:pStyle w:val="Ttulo1"/>
+      </w:pPr>
+      <w:bookmarkStart w:id="7" w:name="_Toc516258579"/>
+      <w:r>
+        <w:t>BOT</w:t>
+      </w:r>
+      <w:bookmarkEnd w:id="7"/>
+    </w:p>
+    <w:p>
+      <w:pPr>
+        <w:shd w:val="clear" w:color="auto" w:fill="B4C6E7" w:themeFill="accent1" w:themeFillTint="66"/>
+        <w:spacing w:after="150" w:line="240" w:lineRule="auto"/>
+        <w:jc w:val="left"/>
+        <w:rPr>
+          <w:rFonts w:ascii="Arial" w:eastAsia="Times New Roman" w:hAnsi="Arial" w:cs="Arial"/>
+          <w:color w:val="222222"/>
+          <w:sz w:val="18"/>
+          <w:szCs w:val="18"/>
+          <w:lang w:eastAsia="es-ES"/>
+        </w:rPr>
+      </w:pPr>
+      <w:r>
+        <w:rPr>
+          <w:rFonts w:ascii="Arial" w:eastAsia="Times New Roman" w:hAnsi="Arial" w:cs="Arial"/>
+          <w:b/>
+          <w:bCs/>
+          <w:color w:val="222222"/>
+          <w:sz w:val="18"/>
+          <w:szCs w:val="18"/>
+          <w:lang w:eastAsia="es-ES"/>
+        </w:rPr>
+        <w:t>MÉTODOS.</w:t>
+      </w:r>
+      <w:r>
+        <w:rPr>
+          <w:rFonts w:ascii="Arial" w:eastAsia="Times New Roman" w:hAnsi="Arial" w:cs="Arial"/>
+          <w:b/>
+          <w:bCs/>
+          <w:color w:val="000080"/>
+          <w:sz w:val="18"/>
+          <w:szCs w:val="18"/>
+          <w:lang w:eastAsia="es-ES"/>
+        </w:rPr>
+        <w:t> </w:t>
+      </w:r>
+      <w:r>
+        <w:rPr>
+          <w:rFonts w:ascii="Arial" w:eastAsia="Times New Roman" w:hAnsi="Arial" w:cs="Arial"/>
+          <w:color w:val="222222"/>
+          <w:sz w:val="18"/>
+          <w:szCs w:val="18"/>
+          <w:lang w:eastAsia="es-ES"/>
+        </w:rPr>
+        <w:t>Responde a la pregunta ¿cómo se estudia?  En esta sección se deben presentar los aspectos esenciales para entender los resultados de la investigación. Algunos ejemplos:</w:t>
+      </w:r>
+    </w:p>
+    <w:p>
+      <w:pPr>
+        <w:numPr>
+          <w:ilvl w:val="0"/>
+          <w:numId w:val="5"/>
+        </w:numPr>
+        <w:shd w:val="clear" w:color="auto" w:fill="B4C6E7" w:themeFill="accent1" w:themeFillTint="66"/>
+        <w:spacing w:before="100" w:beforeAutospacing="1" w:after="100" w:afterAutospacing="1" w:line="240" w:lineRule="auto"/>
+        <w:jc w:val="left"/>
+        <w:rPr>
+          <w:rFonts w:ascii="Arial" w:eastAsia="Times New Roman" w:hAnsi="Arial" w:cs="Arial"/>
+          <w:color w:val="222222"/>
+          <w:sz w:val="18"/>
+          <w:szCs w:val="18"/>
+          <w:lang w:eastAsia="es-ES"/>
+        </w:rPr>
+      </w:pPr>
+      <w:r>
+        <w:rPr>
+          <w:rFonts w:ascii="Arial" w:eastAsia="Times New Roman" w:hAnsi="Arial" w:cs="Arial"/>
+          <w:i/>
+          <w:iCs/>
+          <w:color w:val="222222"/>
+          <w:sz w:val="18"/>
+          <w:szCs w:val="18"/>
+          <w:lang w:eastAsia="es-ES"/>
+        </w:rPr>
+        <w:t>puede tratarse de una revisión de la literatura sobre un tema, por lo que se deben exponer las principales aportaciones teóricas y relacionarlas con el objeto de nuestro estudio</w:t>
+      </w:r>
+    </w:p>
+    <w:p>
+      <w:pPr>
+        <w:numPr>
+          <w:ilvl w:val="0"/>
+          <w:numId w:val="5"/>
+        </w:numPr>
+        <w:shd w:val="clear" w:color="auto" w:fill="B4C6E7" w:themeFill="accent1" w:themeFillTint="66"/>
+        <w:spacing w:before="100" w:beforeAutospacing="1" w:after="100" w:afterAutospacing="1" w:line="240" w:lineRule="auto"/>
+        <w:jc w:val="left"/>
+        <w:rPr>
+          <w:rFonts w:ascii="Arial" w:eastAsia="Times New Roman" w:hAnsi="Arial" w:cs="Arial"/>
+          <w:color w:val="222222"/>
+          <w:sz w:val="18"/>
+          <w:szCs w:val="18"/>
+          <w:lang w:eastAsia="es-ES"/>
+        </w:rPr>
+      </w:pPr>
+      <w:r>
+        <w:rPr>
+          <w:rFonts w:ascii="Arial" w:eastAsia="Times New Roman" w:hAnsi="Arial" w:cs="Arial"/>
+          <w:i/>
+          <w:iCs/>
+          <w:color w:val="222222"/>
+          <w:sz w:val="18"/>
+          <w:szCs w:val="18"/>
+          <w:lang w:eastAsia="es-ES"/>
+        </w:rPr>
+        <w:t>o un estudio de caso, donde se expondrán las técnicas cuantitativas y cualitativas de toma y análisis de datos</w:t>
+      </w:r>
+    </w:p>
+    <w:p>
+      <w:pPr>
+        <w:numPr>
+          <w:ilvl w:val="0"/>
+          <w:numId w:val="5"/>
+        </w:numPr>
+        <w:shd w:val="clear" w:color="auto" w:fill="B4C6E7" w:themeFill="accent1" w:themeFillTint="66"/>
+        <w:spacing w:before="100" w:beforeAutospacing="1" w:after="100" w:afterAutospacing="1" w:line="240" w:lineRule="auto"/>
+        <w:jc w:val="left"/>
+        <w:rPr>
+          <w:rFonts w:ascii="Arial" w:eastAsia="Times New Roman" w:hAnsi="Arial" w:cs="Arial"/>
+          <w:color w:val="222222"/>
+          <w:sz w:val="18"/>
+          <w:szCs w:val="18"/>
+          <w:lang w:eastAsia="es-ES"/>
+        </w:rPr>
+      </w:pPr>
+      <w:r>
+        <w:rPr>
+          <w:rFonts w:ascii="Arial" w:eastAsia="Times New Roman" w:hAnsi="Arial" w:cs="Arial"/>
+          <w:i/>
+          <w:iCs/>
+          <w:color w:val="222222"/>
+          <w:sz w:val="18"/>
+          <w:szCs w:val="18"/>
+          <w:lang w:eastAsia="es-ES"/>
+        </w:rPr>
+        <w:t>o el desarrollo de una aplicación o un programa informático, que se debe detallar con aspectos técnicos</w:t>
+      </w:r>
+    </w:p>
+    <w:p>
+      <w:pPr>
+        <w:numPr>
+          <w:ilvl w:val="0"/>
+          <w:numId w:val="5"/>
+        </w:numPr>
+        <w:shd w:val="clear" w:color="auto" w:fill="B4C6E7" w:themeFill="accent1" w:themeFillTint="66"/>
+        <w:spacing w:before="100" w:beforeAutospacing="1" w:after="100" w:afterAutospacing="1" w:line="240" w:lineRule="auto"/>
+        <w:jc w:val="left"/>
+        <w:rPr>
+          <w:rFonts w:ascii="Arial" w:eastAsia="Times New Roman" w:hAnsi="Arial" w:cs="Arial"/>
+          <w:color w:val="222222"/>
+          <w:sz w:val="18"/>
+          <w:szCs w:val="18"/>
+          <w:lang w:eastAsia="es-ES"/>
+        </w:rPr>
+      </w:pPr>
+      <w:r>
+        <w:rPr>
+          <w:rFonts w:ascii="Arial" w:eastAsia="Times New Roman" w:hAnsi="Arial" w:cs="Arial"/>
+          <w:i/>
+          <w:iCs/>
+          <w:color w:val="222222"/>
+          <w:sz w:val="18"/>
+          <w:szCs w:val="18"/>
+          <w:lang w:eastAsia="es-ES"/>
+        </w:rPr>
+        <w:t>o un análisis de población, donde se describirá la muestra, las variables, las técnicas seguidas para obtener la información y el procedimiento para la validación de los instrumentos</w:t>
+      </w:r>
+      <w:r>
+        <w:rPr>
+          <w:rFonts w:ascii="Arial" w:eastAsia="Times New Roman" w:hAnsi="Arial" w:cs="Arial"/>
+          <w:color w:val="222222"/>
+          <w:sz w:val="18"/>
+          <w:szCs w:val="18"/>
+          <w:lang w:eastAsia="es-ES"/>
+        </w:rPr>
+        <w:t>.</w:t>
+      </w:r>
+    </w:p>
+    <w:p/>
+    <w:p>
+      <w:pPr>
+        <w:pStyle w:val="Ttulo1"/>
+      </w:pPr>
+      <w:bookmarkStart w:id="8" w:name="_Toc516258580"/>
+      <w:r>
+        <w:t>EVALUACIÓN</w:t>
+      </w:r>
+      <w:bookmarkEnd w:id="8"/>
+    </w:p>
+    <w:p>
+      <w:pPr>
+        <w:shd w:val="clear" w:color="auto" w:fill="B4C6E7" w:themeFill="accent1" w:themeFillTint="66"/>
+      </w:pPr>
+      <w:r>
+        <w:t>RESULTADOS. Responde a la pregunta ¿qué se ha encontrado? En esta sección se presentan de forma descriptiva (no interpretada o discutida) los resultados obtenidos de la investigación descrita en el apartado anterior, mediante texto, y en su caso tablas y figuras.</w:t>
+      </w:r>
+    </w:p>
+    <w:p>
+      <w:pPr>
+        <w:pStyle w:val="Ttulo1"/>
+      </w:pPr>
+      <w:bookmarkStart w:id="9" w:name="_Toc516258581"/>
+      <w:r>
+        <w:t>GESTIÓN DEL PROYECTO</w:t>
+      </w:r>
+      <w:bookmarkEnd w:id="9"/>
+    </w:p>
+    <w:p>
+      <w:pPr>
+        <w:pStyle w:val="Ttulo2"/>
+      </w:pPr>
+      <w:bookmarkStart w:id="10" w:name="_Toc516258582"/>
+      <w:r>
+        <w:t xml:space="preserve">6.1 </w:t>
+      </w:r>
+      <w:r>
+        <w:t>PRESUPUESTO</w:t>
+      </w:r>
+      <w:bookmarkEnd w:id="10"/>
+    </w:p>
+    <w:p>
+      <w:pPr>
+        <w:pStyle w:val="Ttulo2"/>
+      </w:pPr>
+      <w:bookmarkStart w:id="11" w:name="_Toc516258583"/>
+      <w:r>
+        <w:t xml:space="preserve">6.2 </w:t>
+      </w:r>
+      <w:r>
+        <w:t>PLANIFICAIÓN</w:t>
+      </w:r>
+      <w:bookmarkEnd w:id="11"/>
+    </w:p>
+    <w:p>
+      <w:pPr>
+        <w:pStyle w:val="Ttulo2"/>
+      </w:pPr>
+      <w:bookmarkStart w:id="12" w:name="_Toc516258584"/>
+      <w:r>
+        <w:t xml:space="preserve">6.3 </w:t>
+      </w:r>
+      <w:r>
+        <w:t xml:space="preserve">ENTORNO </w:t>
+      </w:r>
+      <w:proofErr w:type="gramStart"/>
+      <w:r>
+        <w:t>SOCIO-ECONÓMICO</w:t>
+      </w:r>
+      <w:bookmarkEnd w:id="12"/>
+      <w:proofErr w:type="gramEnd"/>
+    </w:p>
+    <w:p>
+      <w:pPr>
+        <w:shd w:val="clear" w:color="auto" w:fill="B4C6E7" w:themeFill="accent1" w:themeFillTint="66"/>
+      </w:pPr>
+      <w:r>
+        <w:t xml:space="preserve">El TFG deberá </w:t>
+      </w:r>
+      <w:proofErr w:type="spellStart"/>
+      <w:r>
+        <w:t>deberá</w:t>
+      </w:r>
+      <w:proofErr w:type="spellEnd"/>
+      <w:r>
+        <w:t xml:space="preserve"> incorporar el desarrollo de los siguientes apartados: </w:t>
+      </w:r>
+    </w:p>
+    <w:p>
+      <w:pPr>
+        <w:shd w:val="clear" w:color="auto" w:fill="B4C6E7" w:themeFill="accent1" w:themeFillTint="66"/>
+      </w:pPr>
+      <w:r>
+        <w:t xml:space="preserve">• Presupuesto de la elaboración del TFG. </w:t>
+      </w:r>
+    </w:p>
+    <w:p>
+      <w:pPr>
+        <w:shd w:val="clear" w:color="auto" w:fill="B4C6E7" w:themeFill="accent1" w:themeFillTint="66"/>
+      </w:pPr>
+      <w:r>
+        <w:t xml:space="preserve">• Impacto </w:t>
+      </w:r>
+      <w:proofErr w:type="gramStart"/>
+      <w:r>
+        <w:t>socio-económico</w:t>
+      </w:r>
+      <w:proofErr w:type="gramEnd"/>
+      <w:r>
+        <w:t xml:space="preserve"> (impacto económico, social, medioambiental, ético, etc.) esperado de la aplicación del resultado del proyecto, plan de explotación del mismo, o consideraciones sobre aspectos económicos de la temática del trabajo. Para trabajos </w:t>
+      </w:r>
+      <w:r>
+        <w:lastRenderedPageBreak/>
+        <w:t xml:space="preserve">teóricos, se debe detallar en qué aplicaciones prácticas podría utilizarse y qué impacto </w:t>
+      </w:r>
+      <w:proofErr w:type="gramStart"/>
+      <w:r>
+        <w:t>socio-económico</w:t>
+      </w:r>
+      <w:proofErr w:type="gramEnd"/>
+      <w:r>
+        <w:t xml:space="preserve"> podría generar en el sector de aplicación. Nótese que en la rúbrica de TFG se evaluará el ANÁLISIS del impacto </w:t>
+      </w:r>
+      <w:proofErr w:type="gramStart"/>
+      <w:r>
+        <w:t>socio-económico</w:t>
+      </w:r>
+      <w:proofErr w:type="gramEnd"/>
+      <w:r>
+        <w:t xml:space="preserve">, no que el impacto sea positivo. Es decir, que se puede obtener la máxima calificación para este apartado con un impacto </w:t>
+      </w:r>
+      <w:proofErr w:type="gramStart"/>
+      <w:r>
+        <w:t>socio-económico</w:t>
+      </w:r>
+      <w:proofErr w:type="gramEnd"/>
+      <w:r>
+        <w:t xml:space="preserve"> esperado de 0 – o negativo – siempre que el análisis sea correcto. En la ‘Introducción’ debe quedar indicado claramente cuáles son los apartados en los que se reflejan los contenidos del ‘Entorno </w:t>
+      </w:r>
+      <w:proofErr w:type="gramStart"/>
+      <w:r>
+        <w:t>socio-económico</w:t>
+      </w:r>
+      <w:proofErr w:type="gramEnd"/>
+      <w:r>
+        <w:t>’, siendo recomendable que haya un apartado específico sobre el entorno socio-económico.</w:t>
+      </w:r>
+    </w:p>
+    <w:p>
+      <w:pPr>
+        <w:pStyle w:val="Ttulo2"/>
+      </w:pPr>
+      <w:bookmarkStart w:id="13" w:name="_Toc516258585"/>
+      <w:r>
+        <w:t xml:space="preserve">6.4 </w:t>
+      </w:r>
+      <w:r>
+        <w:t>MARCO REGULADOR</w:t>
+      </w:r>
+      <w:bookmarkEnd w:id="13"/>
+    </w:p>
+    <w:p>
+      <w:pPr>
+        <w:shd w:val="clear" w:color="auto" w:fill="B4C6E7" w:themeFill="accent1" w:themeFillTint="66"/>
+      </w:pPr>
+      <w:r>
+        <w:t xml:space="preserve">Marco regulador El TFG deberá incorporar el desarrollo de uno o varios de los siguientes apartados: </w:t>
+      </w:r>
+    </w:p>
+    <w:p>
+      <w:pPr>
+        <w:shd w:val="clear" w:color="auto" w:fill="B4C6E7" w:themeFill="accent1" w:themeFillTint="66"/>
+      </w:pPr>
+      <w:r>
+        <w:t>• Análisis de la legislación aplicable sobre la implementación descrita en el trabajo (riesgos, responsabilidades profesionales, responsabilidades éticas, riesgos laborales, privacidad y seguridad, etc.).</w:t>
+      </w:r>
+    </w:p>
+    <w:p>
+      <w:pPr>
+        <w:shd w:val="clear" w:color="auto" w:fill="B4C6E7" w:themeFill="accent1" w:themeFillTint="66"/>
+      </w:pPr>
+      <w:r>
+        <w:t>• Estándares técnicos, si son aplicables (sobre tecnología desarrollada, implantada, sobre lenguajes de programación o herramientas utilizados, etc.).</w:t>
+      </w:r>
+    </w:p>
+    <w:p>
+      <w:pPr>
+        <w:shd w:val="clear" w:color="auto" w:fill="B4C6E7" w:themeFill="accent1" w:themeFillTint="66"/>
+      </w:pPr>
+      <w:r>
+        <w:t>• Estudio de las cuestiones relacionadas con la propiedad intelectual de la idea (patentabilidad, protección…), por ejemplo, si es un trabajo teórico.</w:t>
+      </w:r>
+    </w:p>
+    <w:p>
+      <w:pPr>
+        <w:shd w:val="clear" w:color="auto" w:fill="B4C6E7" w:themeFill="accent1" w:themeFillTint="66"/>
+      </w:pPr>
+      <w:r>
+        <w:t>En la ‘Introducción’ debe quedar indicado claramente cuáles son los apartados en los que se reflejan los contenidos del ‘Marco regulador’, siendo recomendable que haya un apartado específico</w:t>
+      </w:r>
+    </w:p>
+    <w:p>
+      <w:pPr>
+        <w:pStyle w:val="Ttulo1"/>
+      </w:pPr>
+      <w:bookmarkStart w:id="14" w:name="_Toc516258586"/>
+      <w:r>
+        <w:t>CONCLUSIONES</w:t>
+      </w:r>
+      <w:bookmarkEnd w:id="14"/>
+    </w:p>
+    <w:p>
+      <w:pPr>
+        <w:shd w:val="clear" w:color="auto" w:fill="B4C6E7" w:themeFill="accent1" w:themeFillTint="66"/>
+      </w:pPr>
+      <w:r>
+        <w:t xml:space="preserve">DISCUSIÓN/CONCLUSIONES. Responde a la pregunta ¿qué significa? El apartado final del cuerpo del TFG debe contener las conclusiones que dan respuesta a las preguntas planteadas en la introducción del trabajo -particularmente el objetivo, con el que debe mantener una coherencia- a partir del análisis e interpretación de los datos presentados en el apartado anterior. Opcionalmente puede incluirse un apartado de discusión, que será reflexión final basada en los argumentos expuestos en el trabajo, que tenga una aportación personal del </w:t>
+      </w:r>
+      <w:proofErr w:type="gramStart"/>
+      <w:r>
+        <w:t>autor</w:t>
+      </w:r>
+      <w:proofErr w:type="gramEnd"/>
+      <w:r>
+        <w:t xml:space="preserve"> aunque sin cargas subjetivas -ideológica o moral, por ejemplo- que valore los resultados alcanzados, reconozca las limitaciones y dificultades encontradas, y esboce una propuesta de una hipotética investigación futura.</w:t>
+      </w:r>
+    </w:p>
+    <w:p>
+      <w:pPr>
+        <w:pStyle w:val="Ttulo1"/>
+      </w:pPr>
+      <w:bookmarkStart w:id="15" w:name="_Toc516258587"/>
+      <w:r>
+        <w:t>TRABAJO FUTURO</w:t>
+      </w:r>
+      <w:bookmarkEnd w:id="15"/>
+    </w:p>
+    <w:p>
+      <w:pPr>
+        <w:pStyle w:val="Ttulo1"/>
+      </w:pPr>
+      <w:bookmarkStart w:id="16" w:name="_Toc516258588"/>
+      <w:r>
+        <w:t>BIBLIOGRAFIA</w:t>
+      </w:r>
+      <w:bookmarkEnd w:id="16"/>
+    </w:p>
+    <w:p>
+      <w:pPr>
+        <w:shd w:val="clear" w:color="auto" w:fill="B4C6E7" w:themeFill="accent1" w:themeFillTint="66"/>
+        <w:rPr>
+          <w:lang w:eastAsia="es-ES"/>
+        </w:rPr>
+      </w:pPr>
+      <w:r>
+        <w:rPr>
+          <w:lang w:eastAsia="es-ES"/>
+        </w:rPr>
+        <w:t>La</w:t>
+      </w:r>
+      <w:r>
+        <w:rPr>
+          <w:i/>
+          <w:iCs/>
+          <w:lang w:eastAsia="es-ES"/>
+        </w:rPr>
+        <w:t> </w:t>
+      </w:r>
+      <w:r>
+        <w:rPr>
+          <w:b/>
+          <w:bCs/>
+          <w:lang w:eastAsia="es-ES"/>
+        </w:rPr>
+        <w:t>Bibliografía</w:t>
+      </w:r>
+      <w:r>
+        <w:rPr>
+          <w:lang w:eastAsia="es-ES"/>
+        </w:rPr>
+        <w:t> o </w:t>
+      </w:r>
+      <w:r>
+        <w:rPr>
+          <w:b/>
+          <w:bCs/>
+          <w:lang w:eastAsia="es-ES"/>
+        </w:rPr>
+        <w:t>Lista de referencias</w:t>
+      </w:r>
+      <w:r>
+        <w:rPr>
+          <w:i/>
+          <w:iCs/>
+          <w:lang w:eastAsia="es-ES"/>
+        </w:rPr>
+        <w:t> </w:t>
+      </w:r>
+      <w:r>
+        <w:rPr>
+          <w:lang w:eastAsia="es-ES"/>
+        </w:rPr>
+        <w:t>debe figurar a continuación del cuerpo del trabajo</w:t>
+      </w:r>
+      <w:r>
+        <w:rPr>
+          <w:i/>
+          <w:iCs/>
+          <w:lang w:eastAsia="es-ES"/>
+        </w:rPr>
+        <w:t>. </w:t>
+      </w:r>
+      <w:r>
+        <w:rPr>
+          <w:lang w:eastAsia="es-ES"/>
+        </w:rPr>
+        <w:t>En este apartado se recogen los detalles de aquellas fuentes de información, tanto en formato impreso como electrónico, que han sido previamente citadas en el cuerpo del trabajo.</w:t>
+      </w:r>
+      <w:r>
+        <w:rPr>
+          <w:lang w:eastAsia="es-ES"/>
+        </w:rPr>
+        <w:br/>
+      </w:r>
+      <w:r>
+        <w:rPr>
+          <w:lang w:eastAsia="es-ES"/>
+        </w:rPr>
+        <w:br/>
+        <w:t>La ordenación de las referencias dependerá del tipo de sistema de citación utilizado en el trabajo:</w:t>
+      </w:r>
+    </w:p>
+    <w:p>
+      <w:pPr>
+        <w:shd w:val="clear" w:color="auto" w:fill="B4C6E7" w:themeFill="accent1" w:themeFillTint="66"/>
+        <w:rPr>
+          <w:lang w:eastAsia="es-ES"/>
+        </w:rPr>
+      </w:pPr>
+      <w:r>
+        <w:rPr>
+          <w:lang w:eastAsia="es-ES"/>
+        </w:rPr>
+        <w:lastRenderedPageBreak/>
+        <w:t>Cuando el sistema de citación sea Nombre y fecha, las referencias se ordenarán en orden alfabético.</w:t>
+      </w:r>
+    </w:p>
+    <w:p>
+      <w:pPr>
+        <w:shd w:val="clear" w:color="auto" w:fill="B4C6E7" w:themeFill="accent1" w:themeFillTint="66"/>
+        <w:rPr>
+          <w:lang w:eastAsia="es-ES"/>
+        </w:rPr>
+      </w:pPr>
+      <w:r>
+        <w:rPr>
+          <w:lang w:eastAsia="es-ES"/>
+        </w:rPr>
+        <w:t>Cuando el sistema de citación sea numérico, las referencias se ordenarán por orden de aparición en el texto.</w:t>
+      </w:r>
+    </w:p>
+    <w:p/>
+    <w:p>
+      <w:pPr>
+        <w:pStyle w:val="Ttulo1"/>
+      </w:pPr>
+      <w:bookmarkStart w:id="17" w:name="_Toc516258589"/>
+      <w:r>
+        <w:t>ANEXO</w:t>
+      </w:r>
+      <w:bookmarkEnd w:id="17"/>
     </w:p>
     <w:sectPr>
       <w:footerReference w:type="first" r:id="rId13"/>
@@ -1212,7 +3132,7 @@
           <w:rPr>
             <w:noProof/>
           </w:rPr>
-          <w:t>IX</w:t>
+          <w:t>3</w:t>
         </w:r>
         <w:r>
           <w:fldChar w:fldCharType="end"/>
@@ -1346,6 +3266,155 @@
 <file path=word/numbering.xml><?xml version="1.0" encoding="utf-8"?>
 <w:numbering xmlns:wpc="http://schemas.microsoft.com/office/word/2010/wordprocessingCanvas" xmlns:cx="http://schemas.microsoft.com/office/drawing/2014/chartex" xmlns:cx1="http://schemas.microsoft.com/office/drawing/2015/9/8/chartex" xmlns:cx2="http://schemas.microsoft.com/office/drawing/2015/10/21/chartex" xmlns:cx3="http://schemas.microsoft.com/office/drawing/2016/5/9/chartex" xmlns:cx4="http://schemas.microsoft.com/office/drawing/2016/5/10/chartex" xmlns:cx5="http://schemas.microsoft.com/office/drawing/2016/5/11/chartex" xmlns:cx6="http://schemas.microsoft.com/office/drawing/2016/5/12/chartex" xmlns:cx7="http://schemas.microsoft.com/office/drawing/2016/5/13/chartex" xmlns:cx8="http://schemas.microsoft.com/office/drawing/2016/5/14/chartex" xmlns:mc="http://schemas.openxmlformats.org/markup-compatibility/2006" xmlns:aink="http://schemas.microsoft.com/office/drawing/2016/ink" xmlns:am3d="http://schemas.microsoft.com/office/drawing/2017/model3d" xmlns:o="urn:schemas-microsoft-com:office:office" xmlns:r="http://schemas.openxmlformats.org/officeDocument/2006/relationships" xmlns:m="http://schemas.openxmlformats.org/officeDocument/2006/math" xmlns:v="urn:schemas-microsoft-com:vml" xmlns:wp14="http://schemas.microsoft.com/office/word/2010/wordprocessingDrawing" xmlns:wp="http://schemas.openxmlformats.org/drawingml/2006/wordprocessingDrawing" xmlns:w10="urn:schemas-microsoft-com:office:word" xmlns:w="http://schemas.openxmlformats.org/wordprocessingml/2006/main" xmlns:w14="http://schemas.microsoft.com/office/word/2010/wordml" xmlns:w15="http://schemas.microsoft.com/office/word/2012/wordml" xmlns:w16cid="http://schemas.microsoft.com/office/word/2016/wordml/cid" xmlns:w16se="http://schemas.microsoft.com/office/word/2015/wordml/symex" xmlns:wpg="http://schemas.microsoft.com/office/word/2010/wordprocessingGroup" xmlns:wpi="http://schemas.microsoft.com/office/word/2010/wordprocessingInk" xmlns:wne="http://schemas.microsoft.com/office/word/2006/wordml" xmlns:wps="http://schemas.microsoft.com/office/word/2010/wordprocessingShape" mc:Ignorable="w14 w15 w16se w16cid wp14">
   <w:abstractNum w:abstractNumId="0" w15:restartNumberingAfterBreak="0">
+    <w:nsid w:val="0D390088"/>
+    <w:multiLevelType w:val="multilevel"/>
+    <w:tmpl w:val="0CCEBA92"/>
+    <w:lvl w:ilvl="0">
+      <w:start w:val="1"/>
+      <w:numFmt w:val="bullet"/>
+      <w:lvlText w:val=""/>
+      <w:lvlJc w:val="left"/>
+      <w:pPr>
+        <w:tabs>
+          <w:tab w:val="num" w:pos="720"/>
+        </w:tabs>
+        <w:ind w:left="720" w:hanging="360"/>
+      </w:pPr>
+      <w:rPr>
+        <w:rFonts w:ascii="Symbol" w:hAnsi="Symbol" w:hint="default"/>
+        <w:sz w:val="20"/>
+      </w:rPr>
+    </w:lvl>
+    <w:lvl w:ilvl="1" w:tentative="1">
+      <w:start w:val="1"/>
+      <w:numFmt w:val="bullet"/>
+      <w:lvlText w:val="o"/>
+      <w:lvlJc w:val="left"/>
+      <w:pPr>
+        <w:tabs>
+          <w:tab w:val="num" w:pos="1440"/>
+        </w:tabs>
+        <w:ind w:left="1440" w:hanging="360"/>
+      </w:pPr>
+      <w:rPr>
+        <w:rFonts w:ascii="Courier New" w:hAnsi="Courier New" w:hint="default"/>
+        <w:sz w:val="20"/>
+      </w:rPr>
+    </w:lvl>
+    <w:lvl w:ilvl="2" w:tentative="1">
+      <w:start w:val="1"/>
+      <w:numFmt w:val="bullet"/>
+      <w:lvlText w:val=""/>
+      <w:lvlJc w:val="left"/>
+      <w:pPr>
+        <w:tabs>
+          <w:tab w:val="num" w:pos="2160"/>
+        </w:tabs>
+        <w:ind w:left="2160" w:hanging="360"/>
+      </w:pPr>
+      <w:rPr>
+        <w:rFonts w:ascii="Wingdings" w:hAnsi="Wingdings" w:hint="default"/>
+        <w:sz w:val="20"/>
+      </w:rPr>
+    </w:lvl>
+    <w:lvl w:ilvl="3" w:tentative="1">
+      <w:start w:val="1"/>
+      <w:numFmt w:val="bullet"/>
+      <w:lvlText w:val=""/>
+      <w:lvlJc w:val="left"/>
+      <w:pPr>
+        <w:tabs>
+          <w:tab w:val="num" w:pos="2880"/>
+        </w:tabs>
+        <w:ind w:left="2880" w:hanging="360"/>
+      </w:pPr>
+      <w:rPr>
+        <w:rFonts w:ascii="Wingdings" w:hAnsi="Wingdings" w:hint="default"/>
+        <w:sz w:val="20"/>
+      </w:rPr>
+    </w:lvl>
+    <w:lvl w:ilvl="4" w:tentative="1">
+      <w:start w:val="1"/>
+      <w:numFmt w:val="bullet"/>
+      <w:lvlText w:val=""/>
+      <w:lvlJc w:val="left"/>
+      <w:pPr>
+        <w:tabs>
+          <w:tab w:val="num" w:pos="3600"/>
+        </w:tabs>
+        <w:ind w:left="3600" w:hanging="360"/>
+      </w:pPr>
+      <w:rPr>
+        <w:rFonts w:ascii="Wingdings" w:hAnsi="Wingdings" w:hint="default"/>
+        <w:sz w:val="20"/>
+      </w:rPr>
+    </w:lvl>
+    <w:lvl w:ilvl="5" w:tentative="1">
+      <w:start w:val="1"/>
+      <w:numFmt w:val="bullet"/>
+      <w:lvlText w:val=""/>
+      <w:lvlJc w:val="left"/>
+      <w:pPr>
+        <w:tabs>
+          <w:tab w:val="num" w:pos="4320"/>
+        </w:tabs>
+        <w:ind w:left="4320" w:hanging="360"/>
+      </w:pPr>
+      <w:rPr>
+        <w:rFonts w:ascii="Wingdings" w:hAnsi="Wingdings" w:hint="default"/>
+        <w:sz w:val="20"/>
+      </w:rPr>
+    </w:lvl>
+    <w:lvl w:ilvl="6" w:tentative="1">
+      <w:start w:val="1"/>
+      <w:numFmt w:val="bullet"/>
+      <w:lvlText w:val=""/>
+      <w:lvlJc w:val="left"/>
+      <w:pPr>
+        <w:tabs>
+          <w:tab w:val="num" w:pos="5040"/>
+        </w:tabs>
+        <w:ind w:left="5040" w:hanging="360"/>
+      </w:pPr>
+      <w:rPr>
+        <w:rFonts w:ascii="Wingdings" w:hAnsi="Wingdings" w:hint="default"/>
+        <w:sz w:val="20"/>
+      </w:rPr>
+    </w:lvl>
+    <w:lvl w:ilvl="7" w:tentative="1">
+      <w:start w:val="1"/>
+      <w:numFmt w:val="bullet"/>
+      <w:lvlText w:val=""/>
+      <w:lvlJc w:val="left"/>
+      <w:pPr>
+        <w:tabs>
+          <w:tab w:val="num" w:pos="5760"/>
+        </w:tabs>
+        <w:ind w:left="5760" w:hanging="360"/>
+      </w:pPr>
+      <w:rPr>
+        <w:rFonts w:ascii="Wingdings" w:hAnsi="Wingdings" w:hint="default"/>
+        <w:sz w:val="20"/>
+      </w:rPr>
+    </w:lvl>
+    <w:lvl w:ilvl="8" w:tentative="1">
+      <w:start w:val="1"/>
+      <w:numFmt w:val="bullet"/>
+      <w:lvlText w:val=""/>
+      <w:lvlJc w:val="left"/>
+      <w:pPr>
+        <w:tabs>
+          <w:tab w:val="num" w:pos="6480"/>
+        </w:tabs>
+        <w:ind w:left="6480" w:hanging="360"/>
+      </w:pPr>
+      <w:rPr>
+        <w:rFonts w:ascii="Wingdings" w:hAnsi="Wingdings" w:hint="default"/>
+        <w:sz w:val="20"/>
+      </w:rPr>
+    </w:lvl>
+  </w:abstractNum>
+  <w:abstractNum w:abstractNumId="1" w15:restartNumberingAfterBreak="0">
     <w:nsid w:val="392A4768"/>
     <w:multiLevelType w:val="hybridMultilevel"/>
     <w:tmpl w:val="A106E66A"/>
@@ -1434,7 +3503,7 @@
       </w:pPr>
     </w:lvl>
   </w:abstractNum>
-  <w:abstractNum w:abstractNumId="1" w15:restartNumberingAfterBreak="0">
+  <w:abstractNum w:abstractNumId="2" w15:restartNumberingAfterBreak="0">
     <w:nsid w:val="3E33785A"/>
     <w:multiLevelType w:val="hybridMultilevel"/>
     <w:tmpl w:val="E394635E"/>
@@ -1521,11 +3590,318 @@
       </w:pPr>
     </w:lvl>
   </w:abstractNum>
+  <w:abstractNum w:abstractNumId="3" w15:restartNumberingAfterBreak="0">
+    <w:nsid w:val="4C5F159B"/>
+    <w:multiLevelType w:val="multilevel"/>
+    <w:tmpl w:val="FFBEC602"/>
+    <w:lvl w:ilvl="0">
+      <w:start w:val="1"/>
+      <w:numFmt w:val="bullet"/>
+      <w:lvlText w:val=""/>
+      <w:lvlJc w:val="left"/>
+      <w:pPr>
+        <w:tabs>
+          <w:tab w:val="num" w:pos="720"/>
+        </w:tabs>
+        <w:ind w:left="720" w:hanging="360"/>
+      </w:pPr>
+      <w:rPr>
+        <w:rFonts w:ascii="Symbol" w:hAnsi="Symbol" w:hint="default"/>
+        <w:sz w:val="20"/>
+      </w:rPr>
+    </w:lvl>
+    <w:lvl w:ilvl="1" w:tentative="1">
+      <w:start w:val="1"/>
+      <w:numFmt w:val="bullet"/>
+      <w:lvlText w:val="o"/>
+      <w:lvlJc w:val="left"/>
+      <w:pPr>
+        <w:tabs>
+          <w:tab w:val="num" w:pos="1440"/>
+        </w:tabs>
+        <w:ind w:left="1440" w:hanging="360"/>
+      </w:pPr>
+      <w:rPr>
+        <w:rFonts w:ascii="Courier New" w:hAnsi="Courier New" w:hint="default"/>
+        <w:sz w:val="20"/>
+      </w:rPr>
+    </w:lvl>
+    <w:lvl w:ilvl="2" w:tentative="1">
+      <w:start w:val="1"/>
+      <w:numFmt w:val="bullet"/>
+      <w:lvlText w:val=""/>
+      <w:lvlJc w:val="left"/>
+      <w:pPr>
+        <w:tabs>
+          <w:tab w:val="num" w:pos="2160"/>
+        </w:tabs>
+        <w:ind w:left="2160" w:hanging="360"/>
+      </w:pPr>
+      <w:rPr>
+        <w:rFonts w:ascii="Wingdings" w:hAnsi="Wingdings" w:hint="default"/>
+        <w:sz w:val="20"/>
+      </w:rPr>
+    </w:lvl>
+    <w:lvl w:ilvl="3" w:tentative="1">
+      <w:start w:val="1"/>
+      <w:numFmt w:val="bullet"/>
+      <w:lvlText w:val=""/>
+      <w:lvlJc w:val="left"/>
+      <w:pPr>
+        <w:tabs>
+          <w:tab w:val="num" w:pos="2880"/>
+        </w:tabs>
+        <w:ind w:left="2880" w:hanging="360"/>
+      </w:pPr>
+      <w:rPr>
+        <w:rFonts w:ascii="Wingdings" w:hAnsi="Wingdings" w:hint="default"/>
+        <w:sz w:val="20"/>
+      </w:rPr>
+    </w:lvl>
+    <w:lvl w:ilvl="4" w:tentative="1">
+      <w:start w:val="1"/>
+      <w:numFmt w:val="bullet"/>
+      <w:lvlText w:val=""/>
+      <w:lvlJc w:val="left"/>
+      <w:pPr>
+        <w:tabs>
+          <w:tab w:val="num" w:pos="3600"/>
+        </w:tabs>
+        <w:ind w:left="3600" w:hanging="360"/>
+      </w:pPr>
+      <w:rPr>
+        <w:rFonts w:ascii="Wingdings" w:hAnsi="Wingdings" w:hint="default"/>
+        <w:sz w:val="20"/>
+      </w:rPr>
+    </w:lvl>
+    <w:lvl w:ilvl="5" w:tentative="1">
+      <w:start w:val="1"/>
+      <w:numFmt w:val="bullet"/>
+      <w:lvlText w:val=""/>
+      <w:lvlJc w:val="left"/>
+      <w:pPr>
+        <w:tabs>
+          <w:tab w:val="num" w:pos="4320"/>
+        </w:tabs>
+        <w:ind w:left="4320" w:hanging="360"/>
+      </w:pPr>
+      <w:rPr>
+        <w:rFonts w:ascii="Wingdings" w:hAnsi="Wingdings" w:hint="default"/>
+        <w:sz w:val="20"/>
+      </w:rPr>
+    </w:lvl>
+    <w:lvl w:ilvl="6" w:tentative="1">
+      <w:start w:val="1"/>
+      <w:numFmt w:val="bullet"/>
+      <w:lvlText w:val=""/>
+      <w:lvlJc w:val="left"/>
+      <w:pPr>
+        <w:tabs>
+          <w:tab w:val="num" w:pos="5040"/>
+        </w:tabs>
+        <w:ind w:left="5040" w:hanging="360"/>
+      </w:pPr>
+      <w:rPr>
+        <w:rFonts w:ascii="Wingdings" w:hAnsi="Wingdings" w:hint="default"/>
+        <w:sz w:val="20"/>
+      </w:rPr>
+    </w:lvl>
+    <w:lvl w:ilvl="7" w:tentative="1">
+      <w:start w:val="1"/>
+      <w:numFmt w:val="bullet"/>
+      <w:lvlText w:val=""/>
+      <w:lvlJc w:val="left"/>
+      <w:pPr>
+        <w:tabs>
+          <w:tab w:val="num" w:pos="5760"/>
+        </w:tabs>
+        <w:ind w:left="5760" w:hanging="360"/>
+      </w:pPr>
+      <w:rPr>
+        <w:rFonts w:ascii="Wingdings" w:hAnsi="Wingdings" w:hint="default"/>
+        <w:sz w:val="20"/>
+      </w:rPr>
+    </w:lvl>
+    <w:lvl w:ilvl="8" w:tentative="1">
+      <w:start w:val="1"/>
+      <w:numFmt w:val="bullet"/>
+      <w:lvlText w:val=""/>
+      <w:lvlJc w:val="left"/>
+      <w:pPr>
+        <w:tabs>
+          <w:tab w:val="num" w:pos="6480"/>
+        </w:tabs>
+        <w:ind w:left="6480" w:hanging="360"/>
+      </w:pPr>
+      <w:rPr>
+        <w:rFonts w:ascii="Wingdings" w:hAnsi="Wingdings" w:hint="default"/>
+        <w:sz w:val="20"/>
+      </w:rPr>
+    </w:lvl>
+  </w:abstractNum>
+  <w:abstractNum w:abstractNumId="4" w15:restartNumberingAfterBreak="0">
+    <w:nsid w:val="6EDC3CB9"/>
+    <w:multiLevelType w:val="multilevel"/>
+    <w:tmpl w:val="6F7EC698"/>
+    <w:lvl w:ilvl="0">
+      <w:start w:val="1"/>
+      <w:numFmt w:val="bullet"/>
+      <w:lvlText w:val=""/>
+      <w:lvlJc w:val="left"/>
+      <w:pPr>
+        <w:tabs>
+          <w:tab w:val="num" w:pos="720"/>
+        </w:tabs>
+        <w:ind w:left="720" w:hanging="360"/>
+      </w:pPr>
+      <w:rPr>
+        <w:rFonts w:ascii="Symbol" w:hAnsi="Symbol" w:hint="default"/>
+        <w:sz w:val="20"/>
+      </w:rPr>
+    </w:lvl>
+    <w:lvl w:ilvl="1" w:tentative="1">
+      <w:start w:val="1"/>
+      <w:numFmt w:val="bullet"/>
+      <w:lvlText w:val="o"/>
+      <w:lvlJc w:val="left"/>
+      <w:pPr>
+        <w:tabs>
+          <w:tab w:val="num" w:pos="1440"/>
+        </w:tabs>
+        <w:ind w:left="1440" w:hanging="360"/>
+      </w:pPr>
+      <w:rPr>
+        <w:rFonts w:ascii="Courier New" w:hAnsi="Courier New" w:hint="default"/>
+        <w:sz w:val="20"/>
+      </w:rPr>
+    </w:lvl>
+    <w:lvl w:ilvl="2" w:tentative="1">
+      <w:start w:val="1"/>
+      <w:numFmt w:val="bullet"/>
+      <w:lvlText w:val=""/>
+      <w:lvlJc w:val="left"/>
+      <w:pPr>
+        <w:tabs>
+          <w:tab w:val="num" w:pos="2160"/>
+        </w:tabs>
+        <w:ind w:left="2160" w:hanging="360"/>
+      </w:pPr>
+      <w:rPr>
+        <w:rFonts w:ascii="Wingdings" w:hAnsi="Wingdings" w:hint="default"/>
+        <w:sz w:val="20"/>
+      </w:rPr>
+    </w:lvl>
+    <w:lvl w:ilvl="3" w:tentative="1">
+      <w:start w:val="1"/>
+      <w:numFmt w:val="bullet"/>
+      <w:lvlText w:val=""/>
+      <w:lvlJc w:val="left"/>
+      <w:pPr>
+        <w:tabs>
+          <w:tab w:val="num" w:pos="2880"/>
+        </w:tabs>
+        <w:ind w:left="2880" w:hanging="360"/>
+      </w:pPr>
+      <w:rPr>
+        <w:rFonts w:ascii="Wingdings" w:hAnsi="Wingdings" w:hint="default"/>
+        <w:sz w:val="20"/>
+      </w:rPr>
+    </w:lvl>
+    <w:lvl w:ilvl="4" w:tentative="1">
+      <w:start w:val="1"/>
+      <w:numFmt w:val="bullet"/>
+      <w:lvlText w:val=""/>
+      <w:lvlJc w:val="left"/>
+      <w:pPr>
+        <w:tabs>
+          <w:tab w:val="num" w:pos="3600"/>
+        </w:tabs>
+        <w:ind w:left="3600" w:hanging="360"/>
+      </w:pPr>
+      <w:rPr>
+        <w:rFonts w:ascii="Wingdings" w:hAnsi="Wingdings" w:hint="default"/>
+        <w:sz w:val="20"/>
+      </w:rPr>
+    </w:lvl>
+    <w:lvl w:ilvl="5" w:tentative="1">
+      <w:start w:val="1"/>
+      <w:numFmt w:val="bullet"/>
+      <w:lvlText w:val=""/>
+      <w:lvlJc w:val="left"/>
+      <w:pPr>
+        <w:tabs>
+          <w:tab w:val="num" w:pos="4320"/>
+        </w:tabs>
+        <w:ind w:left="4320" w:hanging="360"/>
+      </w:pPr>
+      <w:rPr>
+        <w:rFonts w:ascii="Wingdings" w:hAnsi="Wingdings" w:hint="default"/>
+        <w:sz w:val="20"/>
+      </w:rPr>
+    </w:lvl>
+    <w:lvl w:ilvl="6" w:tentative="1">
+      <w:start w:val="1"/>
+      <w:numFmt w:val="bullet"/>
+      <w:lvlText w:val=""/>
+      <w:lvlJc w:val="left"/>
+      <w:pPr>
+        <w:tabs>
+          <w:tab w:val="num" w:pos="5040"/>
+        </w:tabs>
+        <w:ind w:left="5040" w:hanging="360"/>
+      </w:pPr>
+      <w:rPr>
+        <w:rFonts w:ascii="Wingdings" w:hAnsi="Wingdings" w:hint="default"/>
+        <w:sz w:val="20"/>
+      </w:rPr>
+    </w:lvl>
+    <w:lvl w:ilvl="7" w:tentative="1">
+      <w:start w:val="1"/>
+      <w:numFmt w:val="bullet"/>
+      <w:lvlText w:val=""/>
+      <w:lvlJc w:val="left"/>
+      <w:pPr>
+        <w:tabs>
+          <w:tab w:val="num" w:pos="5760"/>
+        </w:tabs>
+        <w:ind w:left="5760" w:hanging="360"/>
+      </w:pPr>
+      <w:rPr>
+        <w:rFonts w:ascii="Wingdings" w:hAnsi="Wingdings" w:hint="default"/>
+        <w:sz w:val="20"/>
+      </w:rPr>
+    </w:lvl>
+    <w:lvl w:ilvl="8" w:tentative="1">
+      <w:start w:val="1"/>
+      <w:numFmt w:val="bullet"/>
+      <w:lvlText w:val=""/>
+      <w:lvlJc w:val="left"/>
+      <w:pPr>
+        <w:tabs>
+          <w:tab w:val="num" w:pos="6480"/>
+        </w:tabs>
+        <w:ind w:left="6480" w:hanging="360"/>
+      </w:pPr>
+      <w:rPr>
+        <w:rFonts w:ascii="Wingdings" w:hAnsi="Wingdings" w:hint="default"/>
+        <w:sz w:val="20"/>
+      </w:rPr>
+    </w:lvl>
+  </w:abstractNum>
   <w:num w:numId="1">
-    <w:abstractNumId w:val="0"/>
+    <w:abstractNumId w:val="1"/>
   </w:num>
   <w:num w:numId="2">
-    <w:abstractNumId w:val="1"/>
+    <w:abstractNumId w:val="2"/>
+  </w:num>
+  <w:num w:numId="3">
+    <w:abstractNumId w:val="3"/>
+  </w:num>
+  <w:num w:numId="4">
+    <w:abstractNumId w:val="4"/>
+  </w:num>
+  <w:num w:numId="5">
+    <w:abstractNumId w:val="0"/>
   </w:num>
 </w:numbering>
 </file>
@@ -2097,9 +4473,6 @@
     <w:qFormat/>
     <w:rsid w:val="00A4728B"/>
     <w:pPr>
-      <w:numPr>
-        <w:numId w:val="0"/>
-      </w:numPr>
       <w:jc w:val="left"/>
       <w:outlineLvl w:val="9"/>
     </w:pPr>
@@ -2157,6 +4530,50 @@
       <w:ind w:left="720"/>
       <w:contextualSpacing/>
     </w:pPr>
+  </w:style>
+  <w:style w:type="paragraph" w:styleId="NormalWeb">
+    <w:name w:val="Normal (Web)"/>
+    <w:basedOn w:val="Normal"/>
+    <w:uiPriority w:val="99"/>
+    <w:semiHidden/>
+    <w:unhideWhenUsed/>
+    <w:rsid w:val="006E60FD"/>
+    <w:pPr>
+      <w:spacing w:before="100" w:beforeAutospacing="1" w:after="100" w:afterAutospacing="1" w:line="240" w:lineRule="auto"/>
+      <w:jc w:val="left"/>
+    </w:pPr>
+    <w:rPr>
+      <w:rFonts w:eastAsia="Times New Roman" w:cs="Times New Roman"/>
+      <w:szCs w:val="24"/>
+      <w:lang w:eastAsia="es-ES"/>
+    </w:rPr>
+  </w:style>
+  <w:style w:type="character" w:styleId="Textoennegrita">
+    <w:name w:val="Strong"/>
+    <w:basedOn w:val="Fuentedeprrafopredeter"/>
+    <w:uiPriority w:val="22"/>
+    <w:qFormat/>
+    <w:rsid w:val="006E60FD"/>
+    <w:rPr>
+      <w:b/>
+      <w:bCs/>
+    </w:rPr>
+  </w:style>
+  <w:style w:type="character" w:styleId="nfasis">
+    <w:name w:val="Emphasis"/>
+    <w:basedOn w:val="Fuentedeprrafopredeter"/>
+    <w:uiPriority w:val="20"/>
+    <w:qFormat/>
+    <w:rsid w:val="006E60FD"/>
+    <w:rPr>
+      <w:i/>
+      <w:iCs/>
+    </w:rPr>
+  </w:style>
+  <w:style w:type="character" w:customStyle="1" w:styleId="a">
+    <w:name w:val="a"/>
+    <w:basedOn w:val="Fuentedeprrafopredeter"/>
+    <w:rsid w:val="0028267A"/>
   </w:style>
 </w:styles>
 </file>
@@ -2427,7 +4844,7 @@
 </file>
 
 <file path=customXml/itemProps1.xml><?xml version="1.0" encoding="utf-8"?>
-<ds:datastoreItem xmlns:ds="http://schemas.openxmlformats.org/officeDocument/2006/customXml" ds:itemID="{2819240D-9FD1-419C-BD53-5702A97B43A1}">
+<ds:datastoreItem xmlns:ds="http://schemas.openxmlformats.org/officeDocument/2006/customXml" ds:itemID="{D6948372-6ACC-4423-B4B0-EBDBF9141726}">
   <ds:schemaRefs>
     <ds:schemaRef ds:uri="http://schemas.openxmlformats.org/officeDocument/2006/bibliography"/>
   </ds:schemaRefs>

</xml_diff>